<commit_message>
Updated documentation; added test procedures
</commit_message>
<xml_diff>
--- a/Documentation/e-Sci_AgileProcess.docx
+++ b/Documentation/e-Sci_AgileProcess.docx
@@ -5,6 +5,7 @@
     <w:p>
       <w:pPr>
         <w:pStyle w:val="Title"/>
+        <w:jc w:val="left"/>
         <w:rPr>
           <w:sz w:val="40"/>
           <w:szCs w:val="36"/>
@@ -59,6 +60,9 @@
         </w:rPr>
       </w:pPr>
       <w:r>
+        <w:rPr>
+          <w:noProof/>
+        </w:rPr>
         <w:drawing>
           <wp:inline distT="0" distB="0" distL="0" distR="0" wp14:anchorId="322C72A6" wp14:editId="6E37227E">
             <wp:extent cx="647700" cy="582930"/>
@@ -75,7 +79,7 @@
                     <pic:cNvPicPr/>
                   </pic:nvPicPr>
                   <pic:blipFill>
-                    <a:blip r:embed="rId4"/>
+                    <a:blip r:embed="rId6"/>
                     <a:stretch>
                       <a:fillRect/>
                     </a:stretch>
@@ -199,14 +203,14 @@
       <w:pPr>
         <w:pStyle w:val="Title"/>
         <w:rPr>
-          <w:sz w:val="32"/>
+          <w:sz w:val="28"/>
           <w:szCs w:val="36"/>
           <w:u w:val="none"/>
         </w:rPr>
       </w:pPr>
       <w:r>
         <w:rPr>
-          <w:sz w:val="32"/>
+          <w:sz w:val="28"/>
           <w:szCs w:val="36"/>
           <w:u w:val="none"/>
         </w:rPr>
@@ -231,14 +235,14 @@
           <w:rFonts w:eastAsia="Arial"/>
           <w:spacing w:val="18"/>
           <w:sz w:val="28"/>
-          <w:szCs w:val="36"/>
+          <w:szCs w:val="28"/>
         </w:rPr>
       </w:pPr>
       <w:r>
         <w:rPr>
           <w:bCs/>
           <w:sz w:val="28"/>
-          <w:szCs w:val="36"/>
+          <w:szCs w:val="28"/>
         </w:rPr>
         <w:t>Solicitation Number</w:t>
       </w:r>
@@ -246,7 +250,7 @@
         <w:rPr>
           <w:rFonts w:eastAsia="Arial"/>
           <w:sz w:val="28"/>
-          <w:szCs w:val="36"/>
+          <w:szCs w:val="28"/>
         </w:rPr>
         <w:t>:</w:t>
       </w:r>
@@ -255,7 +259,7 @@
           <w:rFonts w:eastAsia="Arial"/>
           <w:spacing w:val="18"/>
           <w:sz w:val="28"/>
-          <w:szCs w:val="36"/>
+          <w:szCs w:val="28"/>
         </w:rPr>
         <w:t xml:space="preserve"> </w:t>
       </w:r>
@@ -264,7 +268,7 @@
           <w:rFonts w:eastAsia="Arial"/>
           <w:spacing w:val="18"/>
           <w:sz w:val="28"/>
-          <w:szCs w:val="36"/>
+          <w:szCs w:val="28"/>
         </w:rPr>
         <w:t>4</w:t>
       </w:r>
@@ -272,7 +276,7 @@
         <w:rPr>
           <w:bCs/>
           <w:sz w:val="28"/>
-          <w:szCs w:val="36"/>
+          <w:szCs w:val="28"/>
         </w:rPr>
         <w:t>QT</w:t>
       </w:r>
@@ -280,7 +284,7 @@
         <w:rPr>
           <w:bCs/>
           <w:sz w:val="28"/>
-          <w:szCs w:val="36"/>
+          <w:szCs w:val="28"/>
         </w:rPr>
         <w:t>FHS150004</w:t>
       </w:r>
@@ -302,16 +306,7 @@
           <w:sz w:val="28"/>
           <w:szCs w:val="28"/>
         </w:rPr>
-        <w:t xml:space="preserve">GSA eBuy - </w:t>
-      </w:r>
-      <w:r>
-        <w:rPr>
-          <w:rFonts w:eastAsia="Arial"/>
-          <w:w w:val="108"/>
-          <w:sz w:val="28"/>
-          <w:szCs w:val="28"/>
-        </w:rPr>
-        <w:t>RFQ993471</w:t>
+        <w:t>GSA eBuy - RFQ993471</w:t>
       </w:r>
     </w:p>
     <w:p>
@@ -328,7 +323,8 @@
       <w:r>
         <w:rPr>
           <w:rFonts w:eastAsiaTheme="minorHAnsi"/>
-          <w:sz w:val="32"/>
+          <w:sz w:val="28"/>
+          <w:szCs w:val="28"/>
         </w:rPr>
         <w:t>Multiple Award Blanket Purchase Agreements (BPAs)</w:t>
       </w:r>
@@ -344,7 +340,7 @@
         <w:adjustRightInd w:val="0"/>
         <w:rPr>
           <w:rFonts w:eastAsiaTheme="minorHAnsi"/>
-          <w:sz w:val="32"/>
+          <w:sz w:val="28"/>
         </w:rPr>
       </w:pPr>
       <w:r>
@@ -354,26 +350,17 @@
         </w:rPr>
         <w:tab/>
       </w:r>
-      <w:proofErr w:type="gramStart"/>
       <w:r>
         <w:rPr>
           <w:rFonts w:eastAsiaTheme="minorHAnsi"/>
-          <w:sz w:val="32"/>
-        </w:rPr>
-        <w:t>f</w:t>
+          <w:sz w:val="28"/>
+        </w:rPr>
+        <w:t>for</w:t>
       </w:r>
       <w:r>
         <w:rPr>
           <w:rFonts w:eastAsiaTheme="minorHAnsi"/>
-          <w:sz w:val="32"/>
-        </w:rPr>
-        <w:t>or</w:t>
-      </w:r>
-      <w:proofErr w:type="gramEnd"/>
-      <w:r>
-        <w:rPr>
-          <w:rFonts w:eastAsiaTheme="minorHAnsi"/>
-          <w:sz w:val="32"/>
+          <w:sz w:val="28"/>
         </w:rPr>
         <w:tab/>
       </w:r>
@@ -387,14 +374,14 @@
         <w:rPr>
           <w:rFonts w:eastAsiaTheme="minorHAnsi"/>
           <w:b/>
-          <w:sz w:val="32"/>
+          <w:sz w:val="28"/>
         </w:rPr>
       </w:pPr>
       <w:r>
         <w:rPr>
           <w:rFonts w:eastAsiaTheme="minorHAnsi"/>
           <w:b/>
-          <w:sz w:val="32"/>
+          <w:sz w:val="28"/>
         </w:rPr>
         <w:t>Agile Delivery Services (ADS I)</w:t>
       </w:r>
@@ -421,10 +408,41 @@
         <w:rPr>
           <w:rFonts w:eastAsia="Arial"/>
           <w:b/>
-          <w:sz w:val="32"/>
+          <w:color w:val="FF0000"/>
+          <w:sz w:val="40"/>
           <w:szCs w:val="20"/>
         </w:rPr>
       </w:pPr>
+      <w:r>
+        <w:rPr>
+          <w:rFonts w:eastAsia="Arial"/>
+          <w:b/>
+          <w:color w:val="FF0000"/>
+          <w:sz w:val="40"/>
+          <w:szCs w:val="20"/>
+        </w:rPr>
+        <w:t xml:space="preserve">Agile </w:t>
+      </w:r>
+      <w:r>
+        <w:rPr>
+          <w:rFonts w:eastAsia="Arial"/>
+          <w:b/>
+          <w:color w:val="FF0000"/>
+          <w:sz w:val="40"/>
+          <w:szCs w:val="20"/>
+        </w:rPr>
+        <w:t>Process</w:t>
+      </w:r>
+      <w:r>
+        <w:rPr>
+          <w:rFonts w:eastAsia="Arial"/>
+          <w:b/>
+          <w:color w:val="FF0000"/>
+          <w:sz w:val="40"/>
+          <w:szCs w:val="20"/>
+        </w:rPr>
+        <w:t xml:space="preserve"> Approach</w:t>
+      </w:r>
     </w:p>
     <w:p>
       <w:pPr>
@@ -489,7 +507,7 @@
                     <pic:cNvPicPr/>
                   </pic:nvPicPr>
                   <pic:blipFill>
-                    <a:blip r:embed="rId5" cstate="print">
+                    <a:blip r:embed="rId7" cstate="print">
                       <a:extLst>
                         <a:ext uri="{28A0092B-C50C-407E-A947-70E740481C1C}">
                           <a14:useLocalDpi xmlns:a14="http://schemas.microsoft.com/office/drawing/2010/main" val="0"/>
@@ -525,7 +543,7 @@
           <w:color w:val="0000CC"/>
         </w:rPr>
       </w:pPr>
-      <w:hyperlink r:id="rId6" w:history="1">
+      <w:hyperlink r:id="rId8" w:history="1">
         <w:r>
           <w:rPr>
             <w:rStyle w:val="Hyperlink"/>
@@ -569,7 +587,7 @@
           <w:b/>
           <w:sz w:val="26"/>
         </w:rPr>
-        <w:t>June</w:t>
+        <w:t>July 7, 2015 1</w:t>
       </w:r>
       <w:r>
         <w:rPr>
@@ -577,23 +595,7 @@
           <w:b/>
           <w:sz w:val="26"/>
         </w:rPr>
-        <w:t xml:space="preserve"> </w:t>
-      </w:r>
-      <w:r>
-        <w:rPr>
-          <w:rFonts w:ascii="Times New (W1)" w:hAnsi="Times New (W1)"/>
-          <w:b/>
-          <w:sz w:val="26"/>
-        </w:rPr>
-        <w:t>26</w:t>
-      </w:r>
-      <w:r>
-        <w:rPr>
-          <w:rFonts w:ascii="Times New (W1)" w:hAnsi="Times New (W1)"/>
-          <w:b/>
-          <w:sz w:val="26"/>
-        </w:rPr>
-        <w:t>, 2015 12:00pm</w:t>
+        <w:t>:00pm</w:t>
       </w:r>
     </w:p>
     <w:p>
@@ -742,31 +744,7 @@
                 <w:sz w:val="18"/>
                 <w:szCs w:val="20"/>
               </w:rPr>
-              <w:t>Submitted By: e-</w:t>
-            </w:r>
-            <w:proofErr w:type="spellStart"/>
-            <w:r>
-              <w:rPr>
-                <w:rFonts w:ascii="Arial" w:hAnsi="Arial" w:cs="Arial"/>
-                <w:b/>
-                <w:bCs/>
-                <w:color w:val="FFFFFF"/>
-                <w:sz w:val="18"/>
-                <w:szCs w:val="20"/>
-              </w:rPr>
-              <w:t>Sci</w:t>
-            </w:r>
-            <w:proofErr w:type="spellEnd"/>
-            <w:r>
-              <w:rPr>
-                <w:rFonts w:ascii="Arial" w:hAnsi="Arial" w:cs="Arial"/>
-                <w:b/>
-                <w:bCs/>
-                <w:color w:val="FFFFFF"/>
-                <w:sz w:val="18"/>
-                <w:szCs w:val="20"/>
-              </w:rPr>
-              <w:t xml:space="preserve"> Corporation</w:t>
+              <w:t>Submitted By: e-Sci Corporation</w:t>
             </w:r>
           </w:p>
         </w:tc>
@@ -1191,7 +1169,7 @@
                           </pic:cNvPicPr>
                         </pic:nvPicPr>
                         <pic:blipFill>
-                          <a:blip r:embed="rId7" cstate="print">
+                          <a:blip r:embed="rId9" cstate="print">
                             <a:extLst>
                               <a:ext uri="{28A0092B-C50C-407E-A947-70E740481C1C}">
                                 <a14:useLocalDpi xmlns:a14="http://schemas.microsoft.com/office/drawing/2010/main" val="0"/>
@@ -1304,7 +1282,7 @@
               </w:rPr>
               <w:t xml:space="preserve">Email: </w:t>
             </w:r>
-            <w:hyperlink r:id="rId8" w:history="1">
+            <w:hyperlink r:id="rId10" w:history="1">
               <w:r>
                 <w:rPr>
                   <w:rStyle w:val="Hyperlink"/>
@@ -1344,15 +1322,496 @@
       <w:pPr>
         <w:spacing w:after="160" w:line="259" w:lineRule="auto"/>
         <w:jc w:val="both"/>
-      </w:pPr>
-      <w:r>
+        <w:rPr>
+          <w:b/>
+          <w:sz w:val="28"/>
+        </w:rPr>
+      </w:pPr>
+      <w:r>
+        <w:rPr>
+          <w:b/>
+          <w:sz w:val="28"/>
+        </w:rPr>
         <w:lastRenderedPageBreak/>
         <w:t>Table of Contents</w:t>
       </w:r>
     </w:p>
     <w:p>
       <w:pPr>
+        <w:pStyle w:val="TOC1"/>
+        <w:tabs>
+          <w:tab w:val="left" w:pos="440"/>
+          <w:tab w:val="right" w:leader="dot" w:pos="9350"/>
+        </w:tabs>
+        <w:rPr>
+          <w:rFonts w:asciiTheme="minorHAnsi" w:eastAsiaTheme="minorEastAsia" w:hAnsiTheme="minorHAnsi" w:cstheme="minorBidi"/>
+          <w:noProof/>
+          <w:sz w:val="22"/>
+          <w:szCs w:val="22"/>
+        </w:rPr>
+      </w:pPr>
+      <w:r>
+        <w:rPr>
+          <w:b/>
+        </w:rPr>
+        <w:fldChar w:fldCharType="begin"/>
+      </w:r>
+      <w:r>
+        <w:rPr>
+          <w:b/>
+        </w:rPr>
+        <w:instrText xml:space="preserve"> TOC \h \z \u \t "Proposal_Style,1" </w:instrText>
+      </w:r>
+      <w:r>
+        <w:rPr>
+          <w:b/>
+        </w:rPr>
+        <w:fldChar w:fldCharType="separate"/>
+      </w:r>
+      <w:hyperlink w:anchor="_Toc424011574" w:history="1">
+        <w:r>
+          <w:rPr>
+            <w:rStyle w:val="Hyperlink"/>
+            <w:noProof/>
+          </w:rPr>
+          <w:t>1.</w:t>
+        </w:r>
+        <w:r>
+          <w:rPr>
+            <w:rFonts w:asciiTheme="minorHAnsi" w:eastAsiaTheme="minorEastAsia" w:hAnsiTheme="minorHAnsi" w:cstheme="minorBidi"/>
+            <w:noProof/>
+            <w:sz w:val="22"/>
+            <w:szCs w:val="22"/>
+          </w:rPr>
+          <w:tab/>
+        </w:r>
+        <w:r>
+          <w:rPr>
+            <w:rStyle w:val="Hyperlink"/>
+            <w:noProof/>
+          </w:rPr>
+          <w:t>Agile Approach to Prototype Design and Development</w:t>
+        </w:r>
+        <w:r>
+          <w:rPr>
+            <w:noProof/>
+            <w:webHidden/>
+          </w:rPr>
+          <w:tab/>
+        </w:r>
+        <w:r>
+          <w:rPr>
+            <w:noProof/>
+            <w:webHidden/>
+          </w:rPr>
+          <w:fldChar w:fldCharType="begin"/>
+        </w:r>
+        <w:r>
+          <w:rPr>
+            <w:noProof/>
+            <w:webHidden/>
+          </w:rPr>
+          <w:instrText xml:space="preserve"> PAGEREF _Toc424011574 \h </w:instrText>
+        </w:r>
+        <w:r>
+          <w:rPr>
+            <w:noProof/>
+            <w:webHidden/>
+          </w:rPr>
+        </w:r>
+        <w:r>
+          <w:rPr>
+            <w:noProof/>
+            <w:webHidden/>
+          </w:rPr>
+          <w:fldChar w:fldCharType="separate"/>
+        </w:r>
+        <w:r>
+          <w:rPr>
+            <w:noProof/>
+            <w:webHidden/>
+          </w:rPr>
+          <w:t>3</w:t>
+        </w:r>
+        <w:r>
+          <w:rPr>
+            <w:noProof/>
+            <w:webHidden/>
+          </w:rPr>
+          <w:fldChar w:fldCharType="end"/>
+        </w:r>
+      </w:hyperlink>
+    </w:p>
+    <w:p>
+      <w:pPr>
+        <w:pStyle w:val="TOC1"/>
+        <w:tabs>
+          <w:tab w:val="left" w:pos="440"/>
+          <w:tab w:val="right" w:leader="dot" w:pos="9350"/>
+        </w:tabs>
+        <w:rPr>
+          <w:rFonts w:asciiTheme="minorHAnsi" w:eastAsiaTheme="minorEastAsia" w:hAnsiTheme="minorHAnsi" w:cstheme="minorBidi"/>
+          <w:noProof/>
+          <w:sz w:val="22"/>
+          <w:szCs w:val="22"/>
+        </w:rPr>
+      </w:pPr>
+      <w:hyperlink w:anchor="_Toc424011575" w:history="1">
+        <w:r>
+          <w:rPr>
+            <w:rStyle w:val="Hyperlink"/>
+            <w:noProof/>
+          </w:rPr>
+          <w:t>2.</w:t>
+        </w:r>
+        <w:r>
+          <w:rPr>
+            <w:rFonts w:asciiTheme="minorHAnsi" w:eastAsiaTheme="minorEastAsia" w:hAnsiTheme="minorHAnsi" w:cstheme="minorBidi"/>
+            <w:noProof/>
+            <w:sz w:val="22"/>
+            <w:szCs w:val="22"/>
+          </w:rPr>
+          <w:tab/>
+        </w:r>
+        <w:r>
+          <w:rPr>
+            <w:rStyle w:val="Hyperlink"/>
+            <w:noProof/>
+          </w:rPr>
+          <w:t>Project and Team Chartering for Agile Delivery Services</w:t>
+        </w:r>
+        <w:r>
+          <w:rPr>
+            <w:noProof/>
+            <w:webHidden/>
+          </w:rPr>
+          <w:tab/>
+        </w:r>
+        <w:r>
+          <w:rPr>
+            <w:noProof/>
+            <w:webHidden/>
+          </w:rPr>
+          <w:fldChar w:fldCharType="begin"/>
+        </w:r>
+        <w:r>
+          <w:rPr>
+            <w:noProof/>
+            <w:webHidden/>
+          </w:rPr>
+          <w:instrText xml:space="preserve"> PAGEREF _Toc424011575 \h </w:instrText>
+        </w:r>
+        <w:r>
+          <w:rPr>
+            <w:noProof/>
+            <w:webHidden/>
+          </w:rPr>
+        </w:r>
+        <w:r>
+          <w:rPr>
+            <w:noProof/>
+            <w:webHidden/>
+          </w:rPr>
+          <w:fldChar w:fldCharType="separate"/>
+        </w:r>
+        <w:r>
+          <w:rPr>
+            <w:noProof/>
+            <w:webHidden/>
+          </w:rPr>
+          <w:t>3</w:t>
+        </w:r>
+        <w:r>
+          <w:rPr>
+            <w:noProof/>
+            <w:webHidden/>
+          </w:rPr>
+          <w:fldChar w:fldCharType="end"/>
+        </w:r>
+      </w:hyperlink>
+    </w:p>
+    <w:p>
+      <w:pPr>
+        <w:pStyle w:val="TOC1"/>
+        <w:tabs>
+          <w:tab w:val="left" w:pos="440"/>
+          <w:tab w:val="right" w:leader="dot" w:pos="9350"/>
+        </w:tabs>
+        <w:rPr>
+          <w:rFonts w:asciiTheme="minorHAnsi" w:eastAsiaTheme="minorEastAsia" w:hAnsiTheme="minorHAnsi" w:cstheme="minorBidi"/>
+          <w:noProof/>
+          <w:sz w:val="22"/>
+          <w:szCs w:val="22"/>
+        </w:rPr>
+      </w:pPr>
+      <w:hyperlink w:anchor="_Toc424011576" w:history="1">
+        <w:r>
+          <w:rPr>
+            <w:rStyle w:val="Hyperlink"/>
+            <w:noProof/>
+          </w:rPr>
+          <w:t>3.</w:t>
+        </w:r>
+        <w:r>
+          <w:rPr>
+            <w:rFonts w:asciiTheme="minorHAnsi" w:eastAsiaTheme="minorEastAsia" w:hAnsiTheme="minorHAnsi" w:cstheme="minorBidi"/>
+            <w:noProof/>
+            <w:sz w:val="22"/>
+            <w:szCs w:val="22"/>
+          </w:rPr>
+          <w:tab/>
+        </w:r>
+        <w:r>
+          <w:rPr>
+            <w:rStyle w:val="Hyperlink"/>
+            <w:noProof/>
+          </w:rPr>
+          <w:t>Project Kick-off and Chartering</w:t>
+        </w:r>
+        <w:r>
+          <w:rPr>
+            <w:noProof/>
+            <w:webHidden/>
+          </w:rPr>
+          <w:tab/>
+        </w:r>
+        <w:r>
+          <w:rPr>
+            <w:noProof/>
+            <w:webHidden/>
+          </w:rPr>
+          <w:fldChar w:fldCharType="begin"/>
+        </w:r>
+        <w:r>
+          <w:rPr>
+            <w:noProof/>
+            <w:webHidden/>
+          </w:rPr>
+          <w:instrText xml:space="preserve"> PAGEREF _Toc424011576 \h </w:instrText>
+        </w:r>
+        <w:r>
+          <w:rPr>
+            <w:noProof/>
+            <w:webHidden/>
+          </w:rPr>
+        </w:r>
+        <w:r>
+          <w:rPr>
+            <w:noProof/>
+            <w:webHidden/>
+          </w:rPr>
+          <w:fldChar w:fldCharType="separate"/>
+        </w:r>
+        <w:r>
+          <w:rPr>
+            <w:noProof/>
+            <w:webHidden/>
+          </w:rPr>
+          <w:t>6</w:t>
+        </w:r>
+        <w:r>
+          <w:rPr>
+            <w:noProof/>
+            <w:webHidden/>
+          </w:rPr>
+          <w:fldChar w:fldCharType="end"/>
+        </w:r>
+      </w:hyperlink>
+    </w:p>
+    <w:p>
+      <w:pPr>
+        <w:pStyle w:val="TOC1"/>
+        <w:tabs>
+          <w:tab w:val="left" w:pos="440"/>
+          <w:tab w:val="right" w:leader="dot" w:pos="9350"/>
+        </w:tabs>
+        <w:rPr>
+          <w:rFonts w:asciiTheme="minorHAnsi" w:eastAsiaTheme="minorEastAsia" w:hAnsiTheme="minorHAnsi" w:cstheme="minorBidi"/>
+          <w:noProof/>
+          <w:sz w:val="22"/>
+          <w:szCs w:val="22"/>
+        </w:rPr>
+      </w:pPr>
+      <w:hyperlink w:anchor="_Toc424011577" w:history="1">
+        <w:r>
+          <w:rPr>
+            <w:rStyle w:val="Hyperlink"/>
+            <w:noProof/>
+          </w:rPr>
+          <w:t>4.</w:t>
+        </w:r>
+        <w:r>
+          <w:rPr>
+            <w:rFonts w:asciiTheme="minorHAnsi" w:eastAsiaTheme="minorEastAsia" w:hAnsiTheme="minorHAnsi" w:cstheme="minorBidi"/>
+            <w:noProof/>
+            <w:sz w:val="22"/>
+            <w:szCs w:val="22"/>
+          </w:rPr>
+          <w:tab/>
+        </w:r>
+        <w:r>
+          <w:rPr>
+            <w:rStyle w:val="Hyperlink"/>
+            <w:noProof/>
+          </w:rPr>
+          <w:t>Release Planning</w:t>
+        </w:r>
+        <w:r>
+          <w:rPr>
+            <w:noProof/>
+            <w:webHidden/>
+          </w:rPr>
+          <w:tab/>
+        </w:r>
+        <w:r>
+          <w:rPr>
+            <w:noProof/>
+            <w:webHidden/>
+          </w:rPr>
+          <w:fldChar w:fldCharType="begin"/>
+        </w:r>
+        <w:r>
+          <w:rPr>
+            <w:noProof/>
+            <w:webHidden/>
+          </w:rPr>
+          <w:instrText xml:space="preserve"> PAGEREF _Toc424011577 \h </w:instrText>
+        </w:r>
+        <w:r>
+          <w:rPr>
+            <w:noProof/>
+            <w:webHidden/>
+          </w:rPr>
+        </w:r>
+        <w:r>
+          <w:rPr>
+            <w:noProof/>
+            <w:webHidden/>
+          </w:rPr>
+          <w:fldChar w:fldCharType="separate"/>
+        </w:r>
+        <w:r>
+          <w:rPr>
+            <w:noProof/>
+            <w:webHidden/>
+          </w:rPr>
+          <w:t>8</w:t>
+        </w:r>
+        <w:r>
+          <w:rPr>
+            <w:noProof/>
+            <w:webHidden/>
+          </w:rPr>
+          <w:fldChar w:fldCharType="end"/>
+        </w:r>
+      </w:hyperlink>
+    </w:p>
+    <w:p>
+      <w:pPr>
+        <w:pStyle w:val="TOC1"/>
+        <w:tabs>
+          <w:tab w:val="left" w:pos="440"/>
+          <w:tab w:val="right" w:leader="dot" w:pos="9350"/>
+        </w:tabs>
+        <w:rPr>
+          <w:rFonts w:asciiTheme="minorHAnsi" w:eastAsiaTheme="minorEastAsia" w:hAnsiTheme="minorHAnsi" w:cstheme="minorBidi"/>
+          <w:noProof/>
+          <w:sz w:val="22"/>
+          <w:szCs w:val="22"/>
+        </w:rPr>
+      </w:pPr>
+      <w:hyperlink w:anchor="_Toc424011578" w:history="1">
+        <w:r>
+          <w:rPr>
+            <w:rStyle w:val="Hyperlink"/>
+            <w:noProof/>
+          </w:rPr>
+          <w:t>5.</w:t>
+        </w:r>
+        <w:r>
+          <w:rPr>
+            <w:rFonts w:asciiTheme="minorHAnsi" w:eastAsiaTheme="minorEastAsia" w:hAnsiTheme="minorHAnsi" w:cstheme="minorBidi"/>
+            <w:noProof/>
+            <w:sz w:val="22"/>
+            <w:szCs w:val="22"/>
+          </w:rPr>
+          <w:tab/>
+        </w:r>
+        <w:r>
+          <w:rPr>
+            <w:rStyle w:val="Hyperlink"/>
+            <w:noProof/>
+          </w:rPr>
+          <w:t>Sprint Planning and Backlog Story Grooming.</w:t>
+        </w:r>
+        <w:r>
+          <w:rPr>
+            <w:noProof/>
+            <w:webHidden/>
+          </w:rPr>
+          <w:tab/>
+        </w:r>
+        <w:r>
+          <w:rPr>
+            <w:noProof/>
+            <w:webHidden/>
+          </w:rPr>
+          <w:fldChar w:fldCharType="begin"/>
+        </w:r>
+        <w:r>
+          <w:rPr>
+            <w:noProof/>
+            <w:webHidden/>
+          </w:rPr>
+          <w:instrText xml:space="preserve"> PAGEREF _Toc424011578 \h </w:instrText>
+        </w:r>
+        <w:r>
+          <w:rPr>
+            <w:noProof/>
+            <w:webHidden/>
+          </w:rPr>
+        </w:r>
+        <w:r>
+          <w:rPr>
+            <w:noProof/>
+            <w:webHidden/>
+          </w:rPr>
+          <w:fldChar w:fldCharType="separate"/>
+        </w:r>
+        <w:r>
+          <w:rPr>
+            <w:noProof/>
+            <w:webHidden/>
+          </w:rPr>
+          <w:t>11</w:t>
+        </w:r>
+        <w:r>
+          <w:rPr>
+            <w:noProof/>
+            <w:webHidden/>
+          </w:rPr>
+          <w:fldChar w:fldCharType="end"/>
+        </w:r>
+      </w:hyperlink>
+    </w:p>
+    <w:p>
+      <w:pPr>
         <w:spacing w:after="160" w:line="259" w:lineRule="auto"/>
+        <w:jc w:val="both"/>
+        <w:rPr>
+          <w:b/>
+        </w:rPr>
+      </w:pPr>
+      <w:r>
+        <w:rPr>
+          <w:b/>
+        </w:rPr>
+        <w:fldChar w:fldCharType="end"/>
+      </w:r>
+    </w:p>
+    <w:p>
+      <w:pPr>
+        <w:spacing w:after="160" w:line="259" w:lineRule="auto"/>
       </w:pPr>
       <w:r>
         <w:br w:type="page"/>
@@ -1360,122 +1819,996 @@
     </w:p>
     <w:p>
       <w:pPr>
-        <w:jc w:val="both"/>
-        <w:rPr>
-          <w:b/>
-        </w:rPr>
-      </w:pPr>
-      <w:r>
-        <w:rPr>
-          <w:b/>
-        </w:rPr>
+        <w:pStyle w:val="ProposalStyle"/>
+      </w:pPr>
+      <w:bookmarkStart w:id="0" w:name="_Toc424011574"/>
+      <w:r>
         <w:lastRenderedPageBreak/>
         <w:t>Agile Approach to Prototype Design and Development</w:t>
       </w:r>
-    </w:p>
-    <w:p>
-      <w:pPr>
-        <w:jc w:val="both"/>
-      </w:pPr>
-    </w:p>
-    <w:p>
-      <w:pPr>
-        <w:jc w:val="both"/>
-      </w:pPr>
-      <w:r>
-        <w:t xml:space="preserve">For the design and development of the prototype FDA Drug, Device, and Food datasets, we used a compressed Agile Sprint approach.  We put together an </w:t>
-      </w:r>
-      <w:proofErr w:type="gramStart"/>
-      <w:r>
-        <w:t>Agile</w:t>
-      </w:r>
-      <w:proofErr w:type="gramEnd"/>
-      <w:r>
-        <w:t xml:space="preserve"> team for the roles of a Product Manager (Category 1), Visual Designer (Category 5), Interaction Designer/User Researcher/Usability Tester (Category 3), Frontend Web Developer (Category 6), Writer/Content Designer/Content Strategist (Category 4), Technical Architect (Category 2), Backend Web Developer (Category 7), </w:t>
-      </w:r>
-      <w:r>
-        <w:t xml:space="preserve">and </w:t>
-      </w:r>
-      <w:r>
-        <w:t xml:space="preserve">DevOps Engineer (Category 8). As with many </w:t>
-      </w:r>
-      <w:proofErr w:type="gramStart"/>
-      <w:r>
-        <w:t>Agile</w:t>
-      </w:r>
-      <w:proofErr w:type="gramEnd"/>
-      <w:r>
-        <w:t xml:space="preserve"> projects, and given that this was a short, limited prototype design and development effort, several roles were handled by a single person.  For instance </w:t>
-      </w:r>
-      <w:r>
-        <w:rPr>
-          <w:color w:val="FF0000"/>
-        </w:rPr>
-        <w:t>{</w:t>
-      </w:r>
-      <w:r>
-        <w:rPr>
-          <w:i/>
-          <w:color w:val="FF0000"/>
-        </w:rPr>
-        <w:t>need some clarification here as to which roles were handled by a single person, i.e. “The Product Manager also took on the role of the Interaction Designer/User Researcher/Usability Tester: the Technical Architect also acted as the Backend Web Developer, DevOps Engineer</w:t>
-      </w:r>
-      <w:proofErr w:type="gramStart"/>
-      <w:r>
-        <w:rPr>
-          <w:i/>
-          <w:color w:val="FF0000"/>
-        </w:rPr>
-        <w:t>” }</w:t>
-      </w:r>
-      <w:proofErr w:type="gramEnd"/>
-      <w:r>
-        <w:t xml:space="preserve">.  </w:t>
-      </w:r>
-    </w:p>
-    <w:p>
-      <w:pPr>
-        <w:jc w:val="both"/>
-      </w:pPr>
-    </w:p>
-    <w:p>
-      <w:pPr>
-        <w:jc w:val="both"/>
-      </w:pPr>
-      <w:r>
-        <w:rPr>
-          <w:b/>
-        </w:rPr>
-        <w:t xml:space="preserve">Project Kick-off and Chartering.  </w:t>
-      </w:r>
-      <w:r>
-        <w:t xml:space="preserve">A short project kick-off/chartering meeting was convened to establish the vision and goals of the prototype design and development effort and to determine the </w:t>
-      </w:r>
-      <w:proofErr w:type="gramStart"/>
-      <w:r>
-        <w:t>Agile</w:t>
-      </w:r>
-      <w:proofErr w:type="gramEnd"/>
-      <w:r>
-        <w:t xml:space="preserve"> approach to be used for the effort.  The </w:t>
-      </w:r>
-      <w:r>
-        <w:t>product manager</w:t>
-      </w:r>
-      <w:r>
-        <w:t xml:space="preserve"> led the entire team through the session.  The vision and goals of the effort were expressed in terms of several User Epics.  It was also decided that a generic user “John” would be used to represent the public users of the prototype system. The team also agreed on a Definition of Ready for the Sprints (Table 1) and a Definition of Done for the individual stories and the Sprints (Tables 2 and 3 respectively).  We have found it important to identify and agree upon a Definition of Ready at the Sprint level to make sure that the entire Agile Development Team, including the Product Owner and other member Stakeholders, know what is needed and expected in order to start a Sprint with User Stories that can be worked on in a short Sprint.  </w:t>
-      </w:r>
-    </w:p>
-    <w:p>
-      <w:pPr>
-        <w:jc w:val="both"/>
-      </w:pPr>
+      <w:bookmarkEnd w:id="0"/>
+    </w:p>
+    <w:p>
+      <w:pPr>
+        <w:jc w:val="both"/>
+      </w:pPr>
+      <w:r>
+        <w:t xml:space="preserve">The General Services Administration is seeking a proposal along with a prototype to establish a blanket purchase agreement for Agile Delivery Services. e-Sci Corporation is pleased to submit a prototype and a description of its agile approach to the prototype design and development. </w:t>
+      </w:r>
+    </w:p>
+    <w:p>
+      <w:pPr>
+        <w:jc w:val="both"/>
+      </w:pPr>
+    </w:p>
+    <w:p>
+      <w:pPr>
+        <w:pStyle w:val="ProposalStyle"/>
+      </w:pPr>
+      <w:bookmarkStart w:id="1" w:name="_Toc424011575"/>
+      <w:r>
+        <w:t>Project and Team Chartering for Agile Delivery Services</w:t>
+      </w:r>
+      <w:bookmarkEnd w:id="1"/>
+    </w:p>
+    <w:p>
+      <w:pPr>
+        <w:spacing w:after="100" w:afterAutospacing="1"/>
+        <w:jc w:val="both"/>
+      </w:pPr>
+      <w:r>
+        <w:t>The goal of this project is to establish agile methodology for adoption in future agency challenges. The vision is to gather business intelligence from the vast information collected by federal agencies in an efficient and cost effective manner, by utilizing the IaaS, Paa</w:t>
+      </w:r>
+      <w:r>
+        <w:t>S</w:t>
+      </w:r>
+      <w:r>
+        <w:t xml:space="preserve"> and SaaS concepts</w:t>
+      </w:r>
+    </w:p>
+    <w:p>
+      <w:pPr>
+        <w:spacing w:after="100" w:afterAutospacing="1"/>
+        <w:jc w:val="both"/>
+      </w:pPr>
+      <w:r>
+        <w:t>The current business case is to collect useful information from FDA datasets for drugs, devices and foods that serves the general public</w:t>
+      </w:r>
+      <w:r>
+        <w:t xml:space="preserve">. </w:t>
+      </w:r>
+      <w:r>
+        <w:t xml:space="preserve">FDA currently </w:t>
+      </w:r>
+      <w:r>
+        <w:t>h</w:t>
+      </w:r>
+      <w:r>
+        <w:t xml:space="preserve">as public datasets made available via web service APIs. </w:t>
+      </w:r>
+    </w:p>
+    <w:p>
+      <w:pPr>
+        <w:jc w:val="both"/>
+      </w:pPr>
+      <w:r>
+        <w:t xml:space="preserve">The constraints are that only open-source technology products and platforms can be used. </w:t>
+      </w:r>
+    </w:p>
+    <w:p>
+      <w:pPr>
+        <w:tabs>
+          <w:tab w:val="left" w:pos="3460"/>
+        </w:tabs>
+        <w:jc w:val="both"/>
+      </w:pPr>
+      <w:r>
+        <w:tab/>
+      </w:r>
+    </w:p>
+    <w:p>
+      <w:pPr>
+        <w:jc w:val="both"/>
+      </w:pPr>
+      <w:r>
+        <w:t>For the design and development of the prototype FDA Drug, Device, and Food datasets, we used a compressed Agile Sprint approach.  We put together</w:t>
+      </w:r>
+      <w:r>
+        <w:t xml:space="preserve"> an agile team for the roles of:</w:t>
+      </w:r>
+    </w:p>
+    <w:p>
+      <w:pPr>
+        <w:pStyle w:val="ListParagraph"/>
+        <w:numPr>
+          <w:ilvl w:val="0"/>
+          <w:numId w:val="2"/>
+        </w:numPr>
+        <w:spacing w:after="100" w:afterAutospacing="1"/>
+        <w:jc w:val="both"/>
+      </w:pPr>
+      <w:r>
+        <w:t>Product Manager (Category 1)</w:t>
+      </w:r>
+    </w:p>
+    <w:p>
+      <w:pPr>
+        <w:pStyle w:val="ListParagraph"/>
+        <w:numPr>
+          <w:ilvl w:val="0"/>
+          <w:numId w:val="2"/>
+        </w:numPr>
+        <w:spacing w:after="100" w:afterAutospacing="1"/>
+        <w:jc w:val="both"/>
+      </w:pPr>
+      <w:r>
+        <w:t>Interaction Designer/User Researche</w:t>
+      </w:r>
+      <w:r>
+        <w:t>r/Usability Tester (Category 3)</w:t>
+      </w:r>
+    </w:p>
+    <w:p>
+      <w:pPr>
+        <w:pStyle w:val="ListParagraph"/>
+        <w:numPr>
+          <w:ilvl w:val="0"/>
+          <w:numId w:val="2"/>
+        </w:numPr>
+        <w:spacing w:after="100" w:afterAutospacing="1"/>
+        <w:jc w:val="both"/>
+      </w:pPr>
+      <w:r>
+        <w:t>Fron</w:t>
+      </w:r>
+      <w:r>
+        <w:t>tend Web Developer (Category 6)</w:t>
+      </w:r>
+    </w:p>
+    <w:p>
+      <w:pPr>
+        <w:pStyle w:val="ListParagraph"/>
+        <w:numPr>
+          <w:ilvl w:val="0"/>
+          <w:numId w:val="2"/>
+        </w:numPr>
+        <w:spacing w:after="100" w:afterAutospacing="1"/>
+        <w:jc w:val="both"/>
+      </w:pPr>
+      <w:r>
+        <w:t xml:space="preserve">Technical Architect (Category 2), </w:t>
+      </w:r>
+    </w:p>
+    <w:p>
+      <w:pPr>
+        <w:pStyle w:val="ListParagraph"/>
+        <w:numPr>
+          <w:ilvl w:val="0"/>
+          <w:numId w:val="2"/>
+        </w:numPr>
+        <w:spacing w:after="100" w:afterAutospacing="1"/>
+        <w:jc w:val="both"/>
+      </w:pPr>
+      <w:r>
+        <w:t>Back</w:t>
+      </w:r>
+      <w:r>
+        <w:t>end Web Developer (Category 7)</w:t>
+      </w:r>
+    </w:p>
+    <w:p>
+      <w:pPr>
+        <w:pStyle w:val="ListParagraph"/>
+        <w:numPr>
+          <w:ilvl w:val="0"/>
+          <w:numId w:val="2"/>
+        </w:numPr>
+        <w:jc w:val="both"/>
+      </w:pPr>
+      <w:r>
+        <w:t xml:space="preserve">DevOps Engineer (Category 8). </w:t>
+      </w:r>
+    </w:p>
+    <w:p>
+      <w:pPr>
+        <w:spacing w:after="100" w:afterAutospacing="1"/>
+        <w:jc w:val="both"/>
+      </w:pPr>
+      <w:r>
+        <w:t>As with many agile projects, and given that this was a short, limited prototype design and development effort, several roles were handled by a single person.  For instance, the Product Manager also took on the role of the</w:t>
+      </w:r>
+      <w:r>
+        <w:t xml:space="preserve"> </w:t>
+      </w:r>
+      <w:r>
+        <w:t>Interaction Designer/User Researche</w:t>
+      </w:r>
+      <w:r>
+        <w:t>r/Usability Tester</w:t>
+      </w:r>
+      <w:r>
+        <w:t>. Our software engineer took on the roles of Frontend Web Developer, Backend Web De</w:t>
+      </w:r>
+      <w:r>
+        <w:t>veloper, and DevOps Engineer.</w:t>
+      </w:r>
+    </w:p>
+    <w:p>
+      <w:pPr>
+        <w:keepNext/>
+        <w:spacing w:after="100" w:afterAutospacing="1"/>
+        <w:jc w:val="both"/>
+      </w:pPr>
+      <w:r>
+        <w:rPr>
+          <w:noProof/>
+        </w:rPr>
+        <w:lastRenderedPageBreak/>
+        <w:drawing>
+          <wp:inline distT="0" distB="0" distL="0" distR="0" wp14:anchorId="0AB427F9" wp14:editId="3C6E2917">
+            <wp:extent cx="5673101" cy="7804150"/>
+            <wp:effectExtent l="0" t="0" r="3810" b="6350"/>
+            <wp:docPr id="2" name="Picture 2"/>
+            <wp:cNvGraphicFramePr>
+              <a:graphicFrameLocks xmlns:a="http://schemas.openxmlformats.org/drawingml/2006/main" noChangeAspect="1"/>
+            </wp:cNvGraphicFramePr>
+            <a:graphic xmlns:a="http://schemas.openxmlformats.org/drawingml/2006/main">
+              <a:graphicData uri="http://schemas.openxmlformats.org/drawingml/2006/picture">
+                <pic:pic xmlns:pic="http://schemas.openxmlformats.org/drawingml/2006/picture">
+                  <pic:nvPicPr>
+                    <pic:cNvPr id="2" name="Pic-1.jpg"/>
+                    <pic:cNvPicPr/>
+                  </pic:nvPicPr>
+                  <pic:blipFill>
+                    <a:blip r:embed="rId11" cstate="print">
+                      <a:extLst>
+                        <a:ext uri="{28A0092B-C50C-407E-A947-70E740481C1C}">
+                          <a14:useLocalDpi xmlns:a14="http://schemas.microsoft.com/office/drawing/2010/main" val="0"/>
+                        </a:ext>
+                      </a:extLst>
+                    </a:blip>
+                    <a:stretch>
+                      <a:fillRect/>
+                    </a:stretch>
+                  </pic:blipFill>
+                  <pic:spPr>
+                    <a:xfrm>
+                      <a:off x="0" y="0"/>
+                      <a:ext cx="5673599" cy="7804835"/>
+                    </a:xfrm>
+                    <a:prstGeom prst="rect">
+                      <a:avLst/>
+                    </a:prstGeom>
+                  </pic:spPr>
+                </pic:pic>
+              </a:graphicData>
+            </a:graphic>
+          </wp:inline>
+        </w:drawing>
+      </w:r>
+    </w:p>
+    <w:p>
+      <w:pPr>
+        <w:pStyle w:val="Caption"/>
+        <w:jc w:val="center"/>
+        <w:rPr>
+          <w:b/>
+          <w:i w:val="0"/>
+          <w:color w:val="auto"/>
+          <w:sz w:val="32"/>
+        </w:rPr>
+      </w:pPr>
+      <w:r>
+        <w:rPr>
+          <w:b/>
+          <w:i w:val="0"/>
+          <w:color w:val="auto"/>
+          <w:sz w:val="22"/>
+        </w:rPr>
+        <w:t xml:space="preserve">Figure </w:t>
+      </w:r>
+      <w:r>
+        <w:rPr>
+          <w:b/>
+          <w:i w:val="0"/>
+          <w:color w:val="auto"/>
+          <w:sz w:val="22"/>
+        </w:rPr>
+        <w:fldChar w:fldCharType="begin"/>
+      </w:r>
+      <w:r>
+        <w:rPr>
+          <w:b/>
+          <w:i w:val="0"/>
+          <w:color w:val="auto"/>
+          <w:sz w:val="22"/>
+        </w:rPr>
+        <w:instrText xml:space="preserve"> SEQ Figure \* ARABIC </w:instrText>
+      </w:r>
+      <w:r>
+        <w:rPr>
+          <w:b/>
+          <w:i w:val="0"/>
+          <w:color w:val="auto"/>
+          <w:sz w:val="22"/>
+        </w:rPr>
+        <w:fldChar w:fldCharType="separate"/>
+      </w:r>
+      <w:r>
+        <w:rPr>
+          <w:b/>
+          <w:i w:val="0"/>
+          <w:noProof/>
+          <w:color w:val="auto"/>
+          <w:sz w:val="22"/>
+        </w:rPr>
+        <w:t>1</w:t>
+      </w:r>
+      <w:r>
+        <w:rPr>
+          <w:b/>
+          <w:i w:val="0"/>
+          <w:color w:val="auto"/>
+          <w:sz w:val="22"/>
+        </w:rPr>
+        <w:fldChar w:fldCharType="end"/>
+      </w:r>
+      <w:r>
+        <w:rPr>
+          <w:b/>
+          <w:i w:val="0"/>
+          <w:color w:val="auto"/>
+          <w:sz w:val="22"/>
+        </w:rPr>
+        <w:t xml:space="preserve">. </w:t>
+      </w:r>
+      <w:r>
+        <w:rPr>
+          <w:b/>
+          <w:i w:val="0"/>
+          <w:color w:val="auto"/>
+          <w:sz w:val="22"/>
+        </w:rPr>
+        <w:t>Vision for the Agile Delivery Services</w:t>
+      </w:r>
+    </w:p>
+    <w:p>
+      <w:pPr>
+        <w:spacing w:after="100" w:afterAutospacing="1"/>
+        <w:jc w:val="both"/>
+      </w:pPr>
+    </w:p>
+    <w:p>
+      <w:pPr>
+        <w:spacing w:after="100" w:afterAutospacing="1"/>
+        <w:jc w:val="both"/>
+      </w:pPr>
+    </w:p>
+    <w:p>
+      <w:pPr>
+        <w:keepNext/>
+        <w:spacing w:after="100" w:afterAutospacing="1"/>
+        <w:jc w:val="both"/>
+      </w:pPr>
+      <w:r>
+        <w:rPr>
+          <w:noProof/>
+        </w:rPr>
+        <w:drawing>
+          <wp:inline distT="0" distB="0" distL="0" distR="0" wp14:anchorId="692B2295" wp14:editId="36DA960E">
+            <wp:extent cx="5943600" cy="4438650"/>
+            <wp:effectExtent l="0" t="0" r="0" b="0"/>
+            <wp:docPr id="7" name="Picture 7"/>
+            <wp:cNvGraphicFramePr>
+              <a:graphicFrameLocks xmlns:a="http://schemas.openxmlformats.org/drawingml/2006/main" noChangeAspect="1"/>
+            </wp:cNvGraphicFramePr>
+            <a:graphic xmlns:a="http://schemas.openxmlformats.org/drawingml/2006/main">
+              <a:graphicData uri="http://schemas.openxmlformats.org/drawingml/2006/picture">
+                <pic:pic xmlns:pic="http://schemas.openxmlformats.org/drawingml/2006/picture">
+                  <pic:nvPicPr>
+                    <pic:cNvPr id="7" name="Pic-4.jpg"/>
+                    <pic:cNvPicPr/>
+                  </pic:nvPicPr>
+                  <pic:blipFill>
+                    <a:blip r:embed="rId12" cstate="print">
+                      <a:extLst>
+                        <a:ext uri="{28A0092B-C50C-407E-A947-70E740481C1C}">
+                          <a14:useLocalDpi xmlns:a14="http://schemas.microsoft.com/office/drawing/2010/main" val="0"/>
+                        </a:ext>
+                      </a:extLst>
+                    </a:blip>
+                    <a:stretch>
+                      <a:fillRect/>
+                    </a:stretch>
+                  </pic:blipFill>
+                  <pic:spPr>
+                    <a:xfrm>
+                      <a:off x="0" y="0"/>
+                      <a:ext cx="5943600" cy="4438650"/>
+                    </a:xfrm>
+                    <a:prstGeom prst="rect">
+                      <a:avLst/>
+                    </a:prstGeom>
+                  </pic:spPr>
+                </pic:pic>
+              </a:graphicData>
+            </a:graphic>
+          </wp:inline>
+        </w:drawing>
+      </w:r>
+    </w:p>
+    <w:p>
+      <w:pPr>
+        <w:pStyle w:val="Caption"/>
+        <w:jc w:val="center"/>
+        <w:rPr>
+          <w:b/>
+          <w:i w:val="0"/>
+          <w:color w:val="auto"/>
+          <w:sz w:val="32"/>
+        </w:rPr>
+      </w:pPr>
+      <w:r>
+        <w:rPr>
+          <w:b/>
+          <w:i w:val="0"/>
+          <w:color w:val="auto"/>
+          <w:sz w:val="22"/>
+        </w:rPr>
+        <w:t xml:space="preserve">Figure </w:t>
+      </w:r>
+      <w:r>
+        <w:rPr>
+          <w:b/>
+          <w:i w:val="0"/>
+          <w:color w:val="auto"/>
+          <w:sz w:val="22"/>
+        </w:rPr>
+        <w:fldChar w:fldCharType="begin"/>
+      </w:r>
+      <w:r>
+        <w:rPr>
+          <w:b/>
+          <w:i w:val="0"/>
+          <w:color w:val="auto"/>
+          <w:sz w:val="22"/>
+        </w:rPr>
+        <w:instrText xml:space="preserve"> SEQ Figure \* ARABIC </w:instrText>
+      </w:r>
+      <w:r>
+        <w:rPr>
+          <w:b/>
+          <w:i w:val="0"/>
+          <w:color w:val="auto"/>
+          <w:sz w:val="22"/>
+        </w:rPr>
+        <w:fldChar w:fldCharType="separate"/>
+      </w:r>
+      <w:r>
+        <w:rPr>
+          <w:b/>
+          <w:i w:val="0"/>
+          <w:noProof/>
+          <w:color w:val="auto"/>
+          <w:sz w:val="22"/>
+        </w:rPr>
+        <w:t>2</w:t>
+      </w:r>
+      <w:r>
+        <w:rPr>
+          <w:b/>
+          <w:i w:val="0"/>
+          <w:color w:val="auto"/>
+          <w:sz w:val="22"/>
+        </w:rPr>
+        <w:fldChar w:fldCharType="end"/>
+      </w:r>
+      <w:r>
+        <w:rPr>
+          <w:b/>
+          <w:i w:val="0"/>
+          <w:color w:val="auto"/>
+          <w:sz w:val="22"/>
+        </w:rPr>
+        <w:t>. The e-Sci Team</w:t>
+      </w:r>
+    </w:p>
+    <w:p>
+      <w:pPr>
+        <w:spacing w:after="100" w:afterAutospacing="1"/>
+        <w:jc w:val="both"/>
+      </w:pPr>
+    </w:p>
+    <w:p>
+      <w:pPr>
+        <w:spacing w:after="100" w:afterAutospacing="1"/>
+        <w:jc w:val="both"/>
+      </w:pPr>
+    </w:p>
+    <w:p>
+      <w:pPr>
+        <w:spacing w:after="100" w:afterAutospacing="1"/>
+        <w:jc w:val="both"/>
+      </w:pPr>
+    </w:p>
+    <w:p>
+      <w:pPr>
+        <w:spacing w:after="100" w:afterAutospacing="1"/>
+        <w:jc w:val="both"/>
+      </w:pPr>
+    </w:p>
+    <w:p>
+      <w:pPr>
+        <w:spacing w:after="100" w:afterAutospacing="1"/>
+        <w:jc w:val="both"/>
+      </w:pPr>
+    </w:p>
+    <w:p>
+      <w:pPr>
+        <w:spacing w:after="100" w:afterAutospacing="1"/>
+        <w:jc w:val="both"/>
+      </w:pPr>
+    </w:p>
+    <w:p>
+      <w:pPr>
+        <w:spacing w:after="100" w:afterAutospacing="1"/>
+        <w:jc w:val="both"/>
+      </w:pPr>
+    </w:p>
+    <w:p>
+      <w:pPr>
+        <w:pStyle w:val="ProposalStyle"/>
+      </w:pPr>
+      <w:bookmarkStart w:id="2" w:name="_Toc424011576"/>
+      <w:r>
+        <w:lastRenderedPageBreak/>
+        <w:t>Project Kick-off and Chartering</w:t>
+      </w:r>
+      <w:bookmarkEnd w:id="2"/>
+    </w:p>
+    <w:p>
+      <w:pPr>
+        <w:spacing w:after="100" w:afterAutospacing="1"/>
+        <w:jc w:val="both"/>
+      </w:pPr>
+      <w:r>
+        <w:t xml:space="preserve">A short project kick-off/chartering meeting was convened to establish the vision and goals of the prototype design and development effort and to determine the agile approach to be used for the effort.  The product manager led the entire team through the session.  The vision and goals of the effort were expressed in terms of several User Epics.  </w:t>
+      </w:r>
+    </w:p>
+    <w:p>
+      <w:pPr>
+        <w:keepNext/>
+        <w:spacing w:after="100" w:afterAutospacing="1"/>
+        <w:jc w:val="both"/>
+      </w:pPr>
+      <w:r>
+        <w:rPr>
+          <w:noProof/>
+        </w:rPr>
+        <w:drawing>
+          <wp:inline distT="0" distB="0" distL="0" distR="0" wp14:anchorId="7ABB6E73" wp14:editId="03892A0B">
+            <wp:extent cx="5562600" cy="3147980"/>
+            <wp:effectExtent l="0" t="0" r="0" b="0"/>
+            <wp:docPr id="9" name="Picture 9"/>
+            <wp:cNvGraphicFramePr>
+              <a:graphicFrameLocks xmlns:a="http://schemas.openxmlformats.org/drawingml/2006/main" noChangeAspect="1"/>
+            </wp:cNvGraphicFramePr>
+            <a:graphic xmlns:a="http://schemas.openxmlformats.org/drawingml/2006/main">
+              <a:graphicData uri="http://schemas.openxmlformats.org/drawingml/2006/picture">
+                <pic:pic xmlns:pic="http://schemas.openxmlformats.org/drawingml/2006/picture">
+                  <pic:nvPicPr>
+                    <pic:cNvPr id="9" name="Pic-6.jpg"/>
+                    <pic:cNvPicPr/>
+                  </pic:nvPicPr>
+                  <pic:blipFill>
+                    <a:blip r:embed="rId13" cstate="print">
+                      <a:extLst>
+                        <a:ext uri="{28A0092B-C50C-407E-A947-70E740481C1C}">
+                          <a14:useLocalDpi xmlns:a14="http://schemas.microsoft.com/office/drawing/2010/main" val="0"/>
+                        </a:ext>
+                      </a:extLst>
+                    </a:blip>
+                    <a:stretch>
+                      <a:fillRect/>
+                    </a:stretch>
+                  </pic:blipFill>
+                  <pic:spPr>
+                    <a:xfrm>
+                      <a:off x="0" y="0"/>
+                      <a:ext cx="5568092" cy="3151088"/>
+                    </a:xfrm>
+                    <a:prstGeom prst="rect">
+                      <a:avLst/>
+                    </a:prstGeom>
+                  </pic:spPr>
+                </pic:pic>
+              </a:graphicData>
+            </a:graphic>
+          </wp:inline>
+        </w:drawing>
+      </w:r>
+    </w:p>
+    <w:p>
+      <w:pPr>
+        <w:pStyle w:val="Caption"/>
+        <w:jc w:val="center"/>
+        <w:rPr>
+          <w:b/>
+          <w:i w:val="0"/>
+          <w:color w:val="auto"/>
+          <w:sz w:val="22"/>
+        </w:rPr>
+      </w:pPr>
+      <w:r>
+        <w:rPr>
+          <w:b/>
+          <w:i w:val="0"/>
+          <w:color w:val="auto"/>
+          <w:sz w:val="22"/>
+        </w:rPr>
+        <w:t xml:space="preserve">Figure </w:t>
+      </w:r>
+      <w:r>
+        <w:rPr>
+          <w:b/>
+          <w:i w:val="0"/>
+          <w:color w:val="auto"/>
+          <w:sz w:val="22"/>
+        </w:rPr>
+        <w:fldChar w:fldCharType="begin"/>
+      </w:r>
+      <w:r>
+        <w:rPr>
+          <w:b/>
+          <w:i w:val="0"/>
+          <w:color w:val="auto"/>
+          <w:sz w:val="22"/>
+        </w:rPr>
+        <w:instrText xml:space="preserve"> SEQ Figure \* ARABIC </w:instrText>
+      </w:r>
+      <w:r>
+        <w:rPr>
+          <w:b/>
+          <w:i w:val="0"/>
+          <w:color w:val="auto"/>
+          <w:sz w:val="22"/>
+        </w:rPr>
+        <w:fldChar w:fldCharType="separate"/>
+      </w:r>
+      <w:r>
+        <w:rPr>
+          <w:b/>
+          <w:i w:val="0"/>
+          <w:noProof/>
+          <w:color w:val="auto"/>
+          <w:sz w:val="22"/>
+        </w:rPr>
+        <w:t>3</w:t>
+      </w:r>
+      <w:r>
+        <w:rPr>
+          <w:b/>
+          <w:i w:val="0"/>
+          <w:color w:val="auto"/>
+          <w:sz w:val="22"/>
+        </w:rPr>
+        <w:fldChar w:fldCharType="end"/>
+      </w:r>
+      <w:r>
+        <w:rPr>
+          <w:b/>
+          <w:i w:val="0"/>
+          <w:color w:val="auto"/>
+          <w:sz w:val="22"/>
+        </w:rPr>
+        <w:t>. Project Kick-off - 1</w:t>
+      </w:r>
+    </w:p>
+    <w:p>
+      <w:pPr>
+        <w:keepNext/>
+        <w:spacing w:after="100" w:afterAutospacing="1"/>
+        <w:jc w:val="both"/>
+      </w:pPr>
+      <w:r>
+        <w:rPr>
+          <w:noProof/>
+        </w:rPr>
+        <w:drawing>
+          <wp:inline distT="0" distB="0" distL="0" distR="0" wp14:anchorId="401E89A4" wp14:editId="6E932168">
+            <wp:extent cx="5562600" cy="3128963"/>
+            <wp:effectExtent l="0" t="0" r="0" b="0"/>
+            <wp:docPr id="11" name="Picture 11"/>
+            <wp:cNvGraphicFramePr>
+              <a:graphicFrameLocks xmlns:a="http://schemas.openxmlformats.org/drawingml/2006/main" noChangeAspect="1"/>
+            </wp:cNvGraphicFramePr>
+            <a:graphic xmlns:a="http://schemas.openxmlformats.org/drawingml/2006/main">
+              <a:graphicData uri="http://schemas.openxmlformats.org/drawingml/2006/picture">
+                <pic:pic xmlns:pic="http://schemas.openxmlformats.org/drawingml/2006/picture">
+                  <pic:nvPicPr>
+                    <pic:cNvPr id="11" name="Pic-8.jpg"/>
+                    <pic:cNvPicPr/>
+                  </pic:nvPicPr>
+                  <pic:blipFill>
+                    <a:blip r:embed="rId14" cstate="print">
+                      <a:extLst>
+                        <a:ext uri="{28A0092B-C50C-407E-A947-70E740481C1C}">
+                          <a14:useLocalDpi xmlns:a14="http://schemas.microsoft.com/office/drawing/2010/main" val="0"/>
+                        </a:ext>
+                      </a:extLst>
+                    </a:blip>
+                    <a:stretch>
+                      <a:fillRect/>
+                    </a:stretch>
+                  </pic:blipFill>
+                  <pic:spPr>
+                    <a:xfrm rot="10800000">
+                      <a:off x="0" y="0"/>
+                      <a:ext cx="5577231" cy="3137193"/>
+                    </a:xfrm>
+                    <a:prstGeom prst="rect">
+                      <a:avLst/>
+                    </a:prstGeom>
+                  </pic:spPr>
+                </pic:pic>
+              </a:graphicData>
+            </a:graphic>
+          </wp:inline>
+        </w:drawing>
+      </w:r>
+    </w:p>
+    <w:p>
+      <w:pPr>
+        <w:pStyle w:val="Caption"/>
+        <w:jc w:val="center"/>
+        <w:rPr>
+          <w:b/>
+          <w:i w:val="0"/>
+          <w:color w:val="auto"/>
+          <w:sz w:val="32"/>
+          <w:szCs w:val="24"/>
+        </w:rPr>
+      </w:pPr>
+      <w:r>
+        <w:rPr>
+          <w:b/>
+          <w:i w:val="0"/>
+          <w:color w:val="auto"/>
+          <w:sz w:val="22"/>
+        </w:rPr>
+        <w:t xml:space="preserve">Figure </w:t>
+      </w:r>
+      <w:r>
+        <w:rPr>
+          <w:b/>
+          <w:i w:val="0"/>
+          <w:color w:val="auto"/>
+          <w:sz w:val="22"/>
+        </w:rPr>
+        <w:fldChar w:fldCharType="begin"/>
+      </w:r>
+      <w:r>
+        <w:rPr>
+          <w:b/>
+          <w:i w:val="0"/>
+          <w:color w:val="auto"/>
+          <w:sz w:val="22"/>
+        </w:rPr>
+        <w:instrText xml:space="preserve"> SEQ Figure \* ARABIC </w:instrText>
+      </w:r>
+      <w:r>
+        <w:rPr>
+          <w:b/>
+          <w:i w:val="0"/>
+          <w:color w:val="auto"/>
+          <w:sz w:val="22"/>
+        </w:rPr>
+        <w:fldChar w:fldCharType="separate"/>
+      </w:r>
+      <w:r>
+        <w:rPr>
+          <w:b/>
+          <w:i w:val="0"/>
+          <w:noProof/>
+          <w:color w:val="auto"/>
+          <w:sz w:val="22"/>
+        </w:rPr>
+        <w:t>4</w:t>
+      </w:r>
+      <w:r>
+        <w:rPr>
+          <w:b/>
+          <w:i w:val="0"/>
+          <w:color w:val="auto"/>
+          <w:sz w:val="22"/>
+        </w:rPr>
+        <w:fldChar w:fldCharType="end"/>
+      </w:r>
+      <w:r>
+        <w:rPr>
+          <w:b/>
+          <w:i w:val="0"/>
+          <w:color w:val="auto"/>
+          <w:sz w:val="22"/>
+        </w:rPr>
+        <w:t>. Project Kick-off - 2</w:t>
+      </w:r>
     </w:p>
     <w:p>
       <w:pPr>
         <w:jc w:val="both"/>
         <w:outlineLvl w:val="0"/>
       </w:pPr>
+    </w:p>
+    <w:p>
+      <w:pPr>
+        <w:jc w:val="both"/>
+      </w:pPr>
+    </w:p>
+    <w:p>
+      <w:pPr>
+        <w:jc w:val="both"/>
+      </w:pPr>
+      <w:r>
+        <w:t>It was also decided that a generic user “</w:t>
+      </w:r>
+      <w:r>
+        <w:t>John</w:t>
+      </w:r>
+      <w:r>
+        <w:t>” would be used to represent the public users of the prototype system. The team also agreed on a Definition of Ready for the Sprints (Table 1) and a Definition of Done for the individual stories and the Sprints (Tables 2 and 3 respectively).  We have found it important to identify and agree upon a Definition of Ready at the Sprint level to make sure that the entire Agile Development Team, including the Product Owner and other member Stakeholders,</w:t>
+      </w:r>
+      <w:r>
+        <w:t xml:space="preserve"> </w:t>
+      </w:r>
+      <w:r>
+        <w:t>know what is needed and expected in order to start a Sprint with User Stories that can be worked on in a short Sprint.</w:t>
+      </w:r>
+    </w:p>
+    <w:p>
+      <w:pPr>
+        <w:jc w:val="both"/>
+        <w:outlineLvl w:val="0"/>
+      </w:pPr>
+    </w:p>
+    <w:p>
+      <w:pPr>
+        <w:jc w:val="center"/>
+      </w:pPr>
+      <w:r>
+        <w:rPr>
+          <w:noProof/>
+        </w:rPr>
+        <w:drawing>
+          <wp:inline distT="0" distB="0" distL="0" distR="0" wp14:anchorId="1D7581E7" wp14:editId="40053CC8">
+            <wp:extent cx="5014267" cy="6314440"/>
+            <wp:effectExtent l="0" t="0" r="0" b="0"/>
+            <wp:docPr id="12" name="Picture 12"/>
+            <wp:cNvGraphicFramePr>
+              <a:graphicFrameLocks xmlns:a="http://schemas.openxmlformats.org/drawingml/2006/main" noChangeAspect="1"/>
+            </wp:cNvGraphicFramePr>
+            <a:graphic xmlns:a="http://schemas.openxmlformats.org/drawingml/2006/main">
+              <a:graphicData uri="http://schemas.openxmlformats.org/drawingml/2006/picture">
+                <pic:pic xmlns:pic="http://schemas.openxmlformats.org/drawingml/2006/picture">
+                  <pic:nvPicPr>
+                    <pic:cNvPr id="12" name="Pic-9.jpg"/>
+                    <pic:cNvPicPr/>
+                  </pic:nvPicPr>
+                  <pic:blipFill>
+                    <a:blip r:embed="rId15" cstate="print">
+                      <a:extLst>
+                        <a:ext uri="{28A0092B-C50C-407E-A947-70E740481C1C}">
+                          <a14:useLocalDpi xmlns:a14="http://schemas.microsoft.com/office/drawing/2010/main" val="0"/>
+                        </a:ext>
+                      </a:extLst>
+                    </a:blip>
+                    <a:stretch>
+                      <a:fillRect/>
+                    </a:stretch>
+                  </pic:blipFill>
+                  <pic:spPr>
+                    <a:xfrm>
+                      <a:off x="0" y="0"/>
+                      <a:ext cx="5029182" cy="6333222"/>
+                    </a:xfrm>
+                    <a:prstGeom prst="rect">
+                      <a:avLst/>
+                    </a:prstGeom>
+                  </pic:spPr>
+                </pic:pic>
+              </a:graphicData>
+            </a:graphic>
+          </wp:inline>
+        </w:drawing>
+      </w:r>
+    </w:p>
+    <w:p>
+      <w:pPr>
+        <w:pStyle w:val="Caption"/>
+        <w:jc w:val="center"/>
+        <w:rPr>
+          <w:b/>
+          <w:i w:val="0"/>
+          <w:color w:val="auto"/>
+          <w:sz w:val="22"/>
+        </w:rPr>
+      </w:pPr>
+      <w:r>
+        <w:rPr>
+          <w:b/>
+          <w:i w:val="0"/>
+          <w:color w:val="auto"/>
+          <w:sz w:val="22"/>
+        </w:rPr>
+        <w:t xml:space="preserve">Figure </w:t>
+      </w:r>
+      <w:r>
+        <w:rPr>
+          <w:b/>
+          <w:i w:val="0"/>
+          <w:color w:val="auto"/>
+          <w:sz w:val="22"/>
+        </w:rPr>
+        <w:fldChar w:fldCharType="begin"/>
+      </w:r>
+      <w:r>
+        <w:rPr>
+          <w:b/>
+          <w:i w:val="0"/>
+          <w:color w:val="auto"/>
+          <w:sz w:val="22"/>
+        </w:rPr>
+        <w:instrText xml:space="preserve"> SEQ Figure \* ARABIC </w:instrText>
+      </w:r>
+      <w:r>
+        <w:rPr>
+          <w:b/>
+          <w:i w:val="0"/>
+          <w:color w:val="auto"/>
+          <w:sz w:val="22"/>
+        </w:rPr>
+        <w:fldChar w:fldCharType="separate"/>
+      </w:r>
+      <w:r>
+        <w:rPr>
+          <w:b/>
+          <w:i w:val="0"/>
+          <w:noProof/>
+          <w:color w:val="auto"/>
+          <w:sz w:val="22"/>
+        </w:rPr>
+        <w:t>5</w:t>
+      </w:r>
+      <w:r>
+        <w:rPr>
+          <w:b/>
+          <w:i w:val="0"/>
+          <w:color w:val="auto"/>
+          <w:sz w:val="22"/>
+        </w:rPr>
+        <w:fldChar w:fldCharType="end"/>
+      </w:r>
+      <w:r>
+        <w:rPr>
+          <w:b/>
+          <w:i w:val="0"/>
+          <w:color w:val="auto"/>
+          <w:sz w:val="22"/>
+        </w:rPr>
+        <w:t>. User Stories</w:t>
+      </w:r>
+    </w:p>
+    <w:p>
+      <w:pPr>
+        <w:jc w:val="both"/>
+        <w:outlineLvl w:val="0"/>
+      </w:pPr>
+    </w:p>
+    <w:p>
+      <w:pPr>
+        <w:jc w:val="both"/>
+        <w:outlineLvl w:val="0"/>
+      </w:pPr>
       <w:r>
         <w:t>Table 1. Sprint Definition of Ready</w:t>
       </w:r>
@@ -1484,152 +2817,353 @@
       <w:pPr>
         <w:jc w:val="both"/>
         <w:outlineLvl w:val="0"/>
-        <w:rPr>
-          <w:i/>
-          <w:color w:val="FF0000"/>
-        </w:rPr>
-      </w:pPr>
-      <w:r>
-        <w:rPr>
-          <w:i/>
-          <w:color w:val="FF0000"/>
-        </w:rPr>
-        <w:t>Populate with what was decided upon at Friday night’s session, if available.</w:t>
-      </w:r>
-    </w:p>
-    <w:p>
-      <w:pPr>
-        <w:jc w:val="both"/>
-      </w:pPr>
-    </w:p>
-    <w:p>
-      <w:pPr>
-        <w:jc w:val="both"/>
-        <w:outlineLvl w:val="0"/>
-      </w:pPr>
-      <w:r>
-        <w:t>Table 2. User Story Definition of Done</w:t>
-      </w:r>
-    </w:p>
-    <w:p>
-      <w:pPr>
-        <w:jc w:val="both"/>
-        <w:outlineLvl w:val="0"/>
-        <w:rPr>
-          <w:i/>
-          <w:color w:val="FF0000"/>
-        </w:rPr>
-      </w:pPr>
-      <w:r>
-        <w:rPr>
-          <w:i/>
-          <w:color w:val="FF0000"/>
-        </w:rPr>
-        <w:t>Populate with what was decided upon at Friday night’s session, if available.</w:t>
-      </w:r>
-    </w:p>
-    <w:p>
-      <w:pPr>
-        <w:jc w:val="both"/>
-      </w:pPr>
-    </w:p>
-    <w:p>
-      <w:pPr>
-        <w:jc w:val="both"/>
-        <w:outlineLvl w:val="0"/>
-      </w:pPr>
-      <w:r>
-        <w:t>Table 3. Sprint Definition of Done</w:t>
-      </w:r>
-    </w:p>
-    <w:p>
-      <w:pPr>
-        <w:jc w:val="both"/>
-        <w:outlineLvl w:val="0"/>
-        <w:rPr>
-          <w:i/>
-          <w:color w:val="FF0000"/>
-        </w:rPr>
-      </w:pPr>
-      <w:r>
-        <w:rPr>
-          <w:i/>
-          <w:color w:val="FF0000"/>
-        </w:rPr>
-        <w:t>Populate with what was decided upon at Friday night’s session, if available.</w:t>
-      </w:r>
-    </w:p>
-    <w:p>
-      <w:pPr>
-        <w:jc w:val="both"/>
-      </w:pPr>
-    </w:p>
-    <w:p>
-      <w:pPr>
-        <w:jc w:val="both"/>
-      </w:pPr>
-      <w:r>
-        <w:rPr>
-          <w:b/>
-        </w:rPr>
-        <w:t xml:space="preserve">Release Planning. </w:t>
-      </w:r>
-      <w:r>
-        <w:t xml:space="preserve">Following the kick-off/chartering meeting, a release planning meeting was conducted by the Agile Coach. The Epics were refined into smaller, discreet user stories.  User stories are listed in Table 4.  Note, that we used “John” to refer to a generic user that is a member of the general public that wishes to use the </w:t>
-      </w:r>
-      <w:proofErr w:type="spellStart"/>
-      <w:r>
-        <w:t>openFDA</w:t>
-      </w:r>
-      <w:proofErr w:type="spellEnd"/>
-      <w:r>
-        <w:t xml:space="preserve"> database.  The team decided that the effort would be consist of 2 very short Sprints.  It was also determined that several Technical Stories (also referred to as Technical Spikes) would be necessary to implement continuous integration with the </w:t>
-      </w:r>
-      <w:proofErr w:type="spellStart"/>
-      <w:r>
-        <w:t>Git</w:t>
-      </w:r>
-      <w:proofErr w:type="spellEnd"/>
-      <w:r>
-        <w:t xml:space="preserve"> Hub and the </w:t>
-      </w:r>
-      <w:proofErr w:type="spellStart"/>
-      <w:r>
-        <w:t>openFDA</w:t>
-      </w:r>
-      <w:proofErr w:type="spellEnd"/>
-      <w:r>
-        <w:t xml:space="preserve"> libraries and database.  The Technical User Stories are summarized in Table 5.</w:t>
-      </w:r>
-    </w:p>
-    <w:p>
-      <w:pPr>
-        <w:jc w:val="both"/>
-      </w:pPr>
-    </w:p>
-    <w:p>
-      <w:pPr>
-        <w:jc w:val="both"/>
-        <w:outlineLvl w:val="0"/>
-      </w:pPr>
-      <w:r>
-        <w:t>Table 4. Prototype Epics and User Stories</w:t>
-      </w:r>
+      </w:pPr>
     </w:p>
     <w:tbl>
       <w:tblPr>
         <w:tblStyle w:val="TableGrid"/>
         <w:tblW w:w="0" w:type="auto"/>
-        <w:tblLook w:val="01E0" w:firstRow="1" w:lastRow="1" w:firstColumn="1" w:lastColumn="1" w:noHBand="0" w:noVBand="0"/>
+        <w:tblLook w:val="04A0" w:firstRow="1" w:lastRow="0" w:firstColumn="1" w:lastColumn="0" w:noHBand="0" w:noVBand="1"/>
       </w:tblPr>
       <w:tblGrid>
-        <w:gridCol w:w="2628"/>
-        <w:gridCol w:w="6228"/>
+        <w:gridCol w:w="9350"/>
       </w:tblGrid>
       <w:tr>
         <w:tc>
           <w:tcPr>
-            <w:tcW w:w="2628" w:type="dxa"/>
+            <w:tcW w:w="9350" w:type="dxa"/>
+          </w:tcPr>
+          <w:p>
+            <w:pPr>
+              <w:jc w:val="both"/>
+            </w:pPr>
+            <w:r>
+              <w:t>The sprint backlog</w:t>
+            </w:r>
+            <w:r>
+              <w:t xml:space="preserve"> is defined</w:t>
+            </w:r>
+          </w:p>
+        </w:tc>
+      </w:tr>
+      <w:tr>
+        <w:tc>
+          <w:tcPr>
+            <w:tcW w:w="9350" w:type="dxa"/>
+          </w:tcPr>
+          <w:p>
+            <w:pPr>
+              <w:jc w:val="both"/>
+            </w:pPr>
+            <w:r>
+              <w:t>The sprint backlog contains all user stories, and other work related to deployment</w:t>
+            </w:r>
+          </w:p>
+        </w:tc>
+      </w:tr>
+      <w:tr>
+        <w:tc>
+          <w:tcPr>
+            <w:tcW w:w="9350" w:type="dxa"/>
+          </w:tcPr>
+          <w:p>
+            <w:pPr>
+              <w:jc w:val="both"/>
+            </w:pPr>
+            <w:r>
+              <w:t>All aspects of project are addressed, including design, development and deployment</w:t>
+            </w:r>
+          </w:p>
+        </w:tc>
+      </w:tr>
+      <w:tr>
+        <w:tc>
+          <w:tcPr>
+            <w:tcW w:w="9350" w:type="dxa"/>
+          </w:tcPr>
+          <w:p>
+            <w:pPr>
+              <w:jc w:val="both"/>
+            </w:pPr>
+            <w:r>
+              <w:t>Team members are aware of their specific tasks</w:t>
+            </w:r>
+          </w:p>
+        </w:tc>
+      </w:tr>
+      <w:tr>
+        <w:tc>
+          <w:tcPr>
+            <w:tcW w:w="9350" w:type="dxa"/>
+          </w:tcPr>
+          <w:p>
+            <w:pPr>
+              <w:jc w:val="both"/>
+            </w:pPr>
+            <w:r>
+              <w:t>All user stories meet the definition of Ready</w:t>
+            </w:r>
+          </w:p>
+        </w:tc>
+      </w:tr>
+    </w:tbl>
+    <w:p>
+      <w:pPr>
+        <w:jc w:val="both"/>
+        <w:rPr>
+          <w:color w:val="FF0000"/>
+        </w:rPr>
+      </w:pPr>
+    </w:p>
+    <w:p>
+      <w:pPr>
+        <w:jc w:val="both"/>
+      </w:pPr>
+    </w:p>
+    <w:p>
+      <w:pPr>
+        <w:jc w:val="both"/>
+        <w:outlineLvl w:val="0"/>
+      </w:pPr>
+      <w:r>
+        <w:t>Table 2. User Story Definition of Done</w:t>
+      </w:r>
+    </w:p>
+    <w:p>
+      <w:pPr>
+        <w:jc w:val="both"/>
+        <w:outlineLvl w:val="0"/>
+      </w:pPr>
+    </w:p>
+    <w:tbl>
+      <w:tblPr>
+        <w:tblStyle w:val="TableGrid"/>
+        <w:tblW w:w="0" w:type="auto"/>
+        <w:tblLook w:val="04A0" w:firstRow="1" w:lastRow="0" w:firstColumn="1" w:lastColumn="0" w:noHBand="0" w:noVBand="1"/>
+      </w:tblPr>
+      <w:tblGrid>
+        <w:gridCol w:w="9350"/>
+      </w:tblGrid>
+      <w:tr>
+        <w:tc>
+          <w:tcPr>
+            <w:tcW w:w="9350" w:type="dxa"/>
+          </w:tcPr>
+          <w:p>
+            <w:pPr>
+              <w:jc w:val="both"/>
+            </w:pPr>
+            <w:r>
+              <w:t>Anal</w:t>
+            </w:r>
+            <w:r>
+              <w:t>ysis of card done along with business scenario</w:t>
+            </w:r>
+          </w:p>
+        </w:tc>
+      </w:tr>
+      <w:tr>
+        <w:tc>
+          <w:tcPr>
+            <w:tcW w:w="9350" w:type="dxa"/>
+          </w:tcPr>
+          <w:p>
+            <w:pPr>
+              <w:jc w:val="both"/>
+            </w:pPr>
+            <w:r>
+              <w:t>Team and the product owner are on the same page, and have addressed all the issues</w:t>
+            </w:r>
+          </w:p>
+        </w:tc>
+      </w:tr>
+      <w:tr>
+        <w:tc>
+          <w:tcPr>
+            <w:tcW w:w="9350" w:type="dxa"/>
+          </w:tcPr>
+          <w:p>
+            <w:pPr>
+              <w:jc w:val="both"/>
+            </w:pPr>
+            <w:r>
+              <w:t>No outstanding questions for the team preventing them from working on the story.</w:t>
+            </w:r>
+          </w:p>
+        </w:tc>
+      </w:tr>
+    </w:tbl>
+    <w:p>
+      <w:pPr>
+        <w:jc w:val="both"/>
+        <w:rPr>
+          <w:color w:val="FF0000"/>
+        </w:rPr>
+      </w:pPr>
+    </w:p>
+    <w:p>
+      <w:pPr>
+        <w:jc w:val="both"/>
+      </w:pPr>
+    </w:p>
+    <w:p>
+      <w:pPr>
+        <w:jc w:val="both"/>
+        <w:outlineLvl w:val="0"/>
+      </w:pPr>
+      <w:r>
+        <w:t>Table 3. Sprint Definition of Done</w:t>
+      </w:r>
+    </w:p>
+    <w:p>
+      <w:pPr>
+        <w:jc w:val="both"/>
+        <w:outlineLvl w:val="0"/>
+      </w:pPr>
+    </w:p>
+    <w:p/>
+    <w:tbl>
+      <w:tblPr>
+        <w:tblStyle w:val="TableGrid"/>
+        <w:tblW w:w="0" w:type="auto"/>
+        <w:tblLook w:val="04A0" w:firstRow="1" w:lastRow="0" w:firstColumn="1" w:lastColumn="0" w:noHBand="0" w:noVBand="1"/>
+      </w:tblPr>
+      <w:tblGrid>
+        <w:gridCol w:w="9350"/>
+      </w:tblGrid>
+      <w:tr>
+        <w:tc>
+          <w:tcPr>
+            <w:tcW w:w="9350" w:type="dxa"/>
+          </w:tcPr>
+          <w:p>
+            <w:r>
+              <w:t>All the code development is complete</w:t>
+            </w:r>
+          </w:p>
+        </w:tc>
+      </w:tr>
+      <w:tr>
+        <w:tc>
+          <w:tcPr>
+            <w:tcW w:w="9350" w:type="dxa"/>
+          </w:tcPr>
+          <w:p>
+            <w:r>
+              <w:t>All the unit tests are written and pass</w:t>
+            </w:r>
+          </w:p>
+        </w:tc>
+      </w:tr>
+      <w:tr>
+        <w:tc>
+          <w:tcPr>
+            <w:tcW w:w="9350" w:type="dxa"/>
+          </w:tcPr>
+          <w:p>
+            <w:r>
+              <w:t>Deployed to final environment and passed user acceptance tests</w:t>
+            </w:r>
+          </w:p>
+        </w:tc>
+      </w:tr>
+      <w:tr>
+        <w:tc>
+          <w:tcPr>
+            <w:tcW w:w="9350" w:type="dxa"/>
+          </w:tcPr>
+          <w:p>
+            <w:r>
+              <w:t>All the configuration and deployment changes have been communicated and implemented.</w:t>
+            </w:r>
+          </w:p>
+        </w:tc>
+      </w:tr>
+      <w:tr>
+        <w:tc>
+          <w:tcPr>
+            <w:tcW w:w="9350" w:type="dxa"/>
+          </w:tcPr>
+          <w:p>
+            <w:r>
+              <w:t>Relevant documentation for design, development, deployment is complete</w:t>
+            </w:r>
+          </w:p>
+        </w:tc>
+      </w:tr>
+    </w:tbl>
+    <w:p>
+      <w:pPr>
+        <w:jc w:val="both"/>
+        <w:outlineLvl w:val="0"/>
+      </w:pPr>
+    </w:p>
+    <w:p>
+      <w:pPr>
+        <w:pStyle w:val="ProposalStyle"/>
+      </w:pPr>
+      <w:bookmarkStart w:id="3" w:name="_Toc424011577"/>
+      <w:r>
+        <w:t>Release Planning</w:t>
+      </w:r>
+      <w:bookmarkEnd w:id="3"/>
+    </w:p>
+    <w:p>
+      <w:pPr>
+        <w:jc w:val="both"/>
+      </w:pPr>
+      <w:r>
+        <w:t xml:space="preserve">Following the kick-off/chartering meeting, a release planning meeting </w:t>
+      </w:r>
+      <w:r>
+        <w:t>was conducted by the product manager. The e</w:t>
+      </w:r>
+      <w:r>
+        <w:t>pics were refined into smaller, discreet user stories.  User stories are listed in Table 4.  Note, that we used “</w:t>
+      </w:r>
+      <w:r>
+        <w:t>John</w:t>
+      </w:r>
+      <w:r>
+        <w:t>” to refer to a generic user that is a member of the general public that wishes to use the openFDA database.  The team decided that the effort would be consist of 2 very short Sprints.  It was also determined that several Technical Stories (also referred to as Technical Spikes) would be necessary to implement cont</w:t>
+      </w:r>
+      <w:r>
+        <w:t>inuous integration with the Git</w:t>
+      </w:r>
+      <w:r>
+        <w:t xml:space="preserve">Hub and the openFDA libraries and database.  </w:t>
+      </w:r>
+    </w:p>
+    <w:p>
+      <w:pPr>
+        <w:jc w:val="both"/>
+      </w:pPr>
+      <w:bookmarkStart w:id="4" w:name="_GoBack"/>
+      <w:bookmarkEnd w:id="4"/>
+    </w:p>
+    <w:p>
+      <w:pPr>
+        <w:jc w:val="both"/>
+        <w:outlineLvl w:val="0"/>
+      </w:pPr>
+      <w:r>
+        <w:t>Table 4. Prototype Epics and User Stories</w:t>
+      </w:r>
+    </w:p>
+    <w:tbl>
+      <w:tblPr>
+        <w:tblStyle w:val="TableGrid"/>
+        <w:tblW w:w="9355" w:type="dxa"/>
+        <w:tblLook w:val="01E0" w:firstRow="1" w:lastRow="1" w:firstColumn="1" w:lastColumn="1" w:noHBand="0" w:noVBand="0"/>
+      </w:tblPr>
+      <w:tblGrid>
+        <w:gridCol w:w="2065"/>
+        <w:gridCol w:w="7290"/>
+      </w:tblGrid>
+      <w:tr>
+        <w:tc>
+          <w:tcPr>
+            <w:tcW w:w="2065" w:type="dxa"/>
             <w:tcBorders>
               <w:bottom w:val="single" w:sz="4" w:space="0" w:color="auto"/>
             </w:tcBorders>
@@ -1645,7 +3179,7 @@
         </w:tc>
         <w:tc>
           <w:tcPr>
-            <w:tcW w:w="6228" w:type="dxa"/>
+            <w:tcW w:w="7290" w:type="dxa"/>
           </w:tcPr>
           <w:p>
             <w:pPr>
@@ -1660,7 +3194,7 @@
       <w:tr>
         <w:tc>
           <w:tcPr>
-            <w:tcW w:w="2628" w:type="dxa"/>
+            <w:tcW w:w="2065" w:type="dxa"/>
             <w:tcBorders>
               <w:bottom w:val="nil"/>
             </w:tcBorders>
@@ -1670,21 +3204,23 @@
               <w:jc w:val="both"/>
             </w:pPr>
             <w:r>
-              <w:lastRenderedPageBreak/>
               <w:t>Reports Over Time</w:t>
             </w:r>
           </w:p>
         </w:tc>
         <w:tc>
           <w:tcPr>
-            <w:tcW w:w="6228" w:type="dxa"/>
+            <w:tcW w:w="7290" w:type="dxa"/>
           </w:tcPr>
           <w:p>
             <w:pPr>
               <w:jc w:val="both"/>
             </w:pPr>
             <w:r>
-              <w:t>John wants to get a count of all adverse reports related to medical devices from 2000 to 2015</w:t>
+              <w:t>John</w:t>
+            </w:r>
+            <w:r>
+              <w:t xml:space="preserve"> wants to get a count of all adverse reports related to medical devices from 2000 to 2015</w:t>
             </w:r>
           </w:p>
         </w:tc>
@@ -1692,7 +3228,7 @@
       <w:tr>
         <w:tc>
           <w:tcPr>
-            <w:tcW w:w="2628" w:type="dxa"/>
+            <w:tcW w:w="2065" w:type="dxa"/>
             <w:tcBorders>
               <w:top w:val="nil"/>
               <w:bottom w:val="nil"/>
@@ -1706,14 +3242,17 @@
         </w:tc>
         <w:tc>
           <w:tcPr>
-            <w:tcW w:w="6228" w:type="dxa"/>
+            <w:tcW w:w="7290" w:type="dxa"/>
           </w:tcPr>
           <w:p>
             <w:pPr>
               <w:jc w:val="both"/>
             </w:pPr>
             <w:r>
-              <w:t>John wants to get a count of all adverse reported related to medical devices from 2000 – 2015 that were submitted by consumers.</w:t>
+              <w:t>John</w:t>
+            </w:r>
+            <w:r>
+              <w:t xml:space="preserve"> wants to get a count of all adverse reported related to medical devices from 2000 – 2015 that were submitted by consumers.</w:t>
             </w:r>
           </w:p>
         </w:tc>
@@ -1721,7 +3260,7 @@
       <w:tr>
         <w:tc>
           <w:tcPr>
-            <w:tcW w:w="2628" w:type="dxa"/>
+            <w:tcW w:w="2065" w:type="dxa"/>
             <w:tcBorders>
               <w:top w:val="nil"/>
               <w:bottom w:val="single" w:sz="4" w:space="0" w:color="auto"/>
@@ -1735,14 +3274,17 @@
         </w:tc>
         <w:tc>
           <w:tcPr>
-            <w:tcW w:w="6228" w:type="dxa"/>
+            <w:tcW w:w="7290" w:type="dxa"/>
           </w:tcPr>
           <w:p>
             <w:pPr>
               <w:jc w:val="both"/>
             </w:pPr>
             <w:r>
-              <w:t>John wants to get a count of all adverse reports related to medical devices from 2000 – 2015 for “PACEMAKERS”.</w:t>
+              <w:t>John</w:t>
+            </w:r>
+            <w:r>
+              <w:t xml:space="preserve"> wants to get a count of all adverse reports related to medical devices from 2000 – 2015 for “PACEMAKERS”.</w:t>
             </w:r>
           </w:p>
         </w:tc>
@@ -1750,7 +3292,7 @@
       <w:tr>
         <w:tc>
           <w:tcPr>
-            <w:tcW w:w="2628" w:type="dxa"/>
+            <w:tcW w:w="2065" w:type="dxa"/>
             <w:tcBorders>
               <w:bottom w:val="nil"/>
             </w:tcBorders>
@@ -1766,14 +3308,17 @@
         </w:tc>
         <w:tc>
           <w:tcPr>
-            <w:tcW w:w="6228" w:type="dxa"/>
+            <w:tcW w:w="7290" w:type="dxa"/>
           </w:tcPr>
           <w:p>
             <w:pPr>
               <w:jc w:val="both"/>
             </w:pPr>
             <w:r>
-              <w:t>John wants to get a count of all adverse reports related to medical devices.</w:t>
+              <w:t>John</w:t>
+            </w:r>
+            <w:r>
+              <w:t xml:space="preserve"> wants to get a count of all adverse reports related to medical devices.</w:t>
             </w:r>
           </w:p>
         </w:tc>
@@ -1781,7 +3326,7 @@
       <w:tr>
         <w:tc>
           <w:tcPr>
-            <w:tcW w:w="2628" w:type="dxa"/>
+            <w:tcW w:w="2065" w:type="dxa"/>
             <w:tcBorders>
               <w:top w:val="nil"/>
               <w:bottom w:val="nil"/>
@@ -1795,14 +3340,17 @@
         </w:tc>
         <w:tc>
           <w:tcPr>
-            <w:tcW w:w="6228" w:type="dxa"/>
+            <w:tcW w:w="7290" w:type="dxa"/>
           </w:tcPr>
           <w:p>
             <w:pPr>
               <w:jc w:val="both"/>
             </w:pPr>
             <w:r>
-              <w:t>John wants to get a count of adverse reports related to medical devices where the incidents occurred at home.</w:t>
+              <w:t>John</w:t>
+            </w:r>
+            <w:r>
+              <w:t xml:space="preserve"> wants to get a count of adverse reports related to medical devices where the incidents occurred at home.</w:t>
             </w:r>
           </w:p>
         </w:tc>
@@ -1810,7 +3358,7 @@
       <w:tr>
         <w:tc>
           <w:tcPr>
-            <w:tcW w:w="2628" w:type="dxa"/>
+            <w:tcW w:w="2065" w:type="dxa"/>
             <w:tcBorders>
               <w:top w:val="nil"/>
               <w:bottom w:val="single" w:sz="4" w:space="0" w:color="auto"/>
@@ -1824,14 +3372,17 @@
         </w:tc>
         <w:tc>
           <w:tcPr>
-            <w:tcW w:w="6228" w:type="dxa"/>
+            <w:tcW w:w="7290" w:type="dxa"/>
           </w:tcPr>
           <w:p>
             <w:pPr>
               <w:jc w:val="both"/>
             </w:pPr>
             <w:r>
-              <w:t>John wants to get a count of adverse reports related to medical devices where incidents occurred in hospitals.</w:t>
+              <w:t>John</w:t>
+            </w:r>
+            <w:r>
+              <w:t xml:space="preserve"> wants to get a count of adverse reports related to medical devices where incidents occurred in hospitals.</w:t>
             </w:r>
           </w:p>
         </w:tc>
@@ -1839,7 +3390,7 @@
       <w:tr>
         <w:tc>
           <w:tcPr>
-            <w:tcW w:w="2628" w:type="dxa"/>
+            <w:tcW w:w="2065" w:type="dxa"/>
             <w:tcBorders>
               <w:bottom w:val="nil"/>
             </w:tcBorders>
@@ -1855,14 +3406,17 @@
         </w:tc>
         <w:tc>
           <w:tcPr>
-            <w:tcW w:w="6228" w:type="dxa"/>
+            <w:tcW w:w="7290" w:type="dxa"/>
           </w:tcPr>
           <w:p>
             <w:pPr>
               <w:jc w:val="both"/>
             </w:pPr>
             <w:r>
-              <w:t>John wants to get a count of adverse reports related to medical devices based on the type of incidents.</w:t>
+              <w:t>John</w:t>
+            </w:r>
+            <w:r>
+              <w:t xml:space="preserve"> wants to get a count of adverse reports related to medical devices based on the type of incidents.</w:t>
             </w:r>
           </w:p>
         </w:tc>
@@ -1870,7 +3424,7 @@
       <w:tr>
         <w:tc>
           <w:tcPr>
-            <w:tcW w:w="2628" w:type="dxa"/>
+            <w:tcW w:w="2065" w:type="dxa"/>
             <w:tcBorders>
               <w:top w:val="nil"/>
               <w:bottom w:val="nil"/>
@@ -1884,14 +3438,17 @@
         </w:tc>
         <w:tc>
           <w:tcPr>
-            <w:tcW w:w="6228" w:type="dxa"/>
+            <w:tcW w:w="7290" w:type="dxa"/>
           </w:tcPr>
           <w:p>
             <w:pPr>
               <w:jc w:val="both"/>
             </w:pPr>
             <w:r>
-              <w:t>John wants to get a count of adverse reports related to medical devices based on the type of incidents that occurred in a hospital.</w:t>
+              <w:t>John</w:t>
+            </w:r>
+            <w:r>
+              <w:t xml:space="preserve"> wants to get a count of adverse reports related to medical devices based on the type of incidents that occurred in a hospital.</w:t>
             </w:r>
           </w:p>
         </w:tc>
@@ -1899,7 +3456,7 @@
       <w:tr>
         <w:tc>
           <w:tcPr>
-            <w:tcW w:w="2628" w:type="dxa"/>
+            <w:tcW w:w="2065" w:type="dxa"/>
             <w:tcBorders>
               <w:top w:val="nil"/>
               <w:bottom w:val="single" w:sz="4" w:space="0" w:color="auto"/>
@@ -1913,14 +3470,17 @@
         </w:tc>
         <w:tc>
           <w:tcPr>
-            <w:tcW w:w="6228" w:type="dxa"/>
+            <w:tcW w:w="7290" w:type="dxa"/>
           </w:tcPr>
           <w:p>
             <w:pPr>
               <w:jc w:val="both"/>
             </w:pPr>
             <w:r>
-              <w:t>John wants to get a count of adverse reports related to medical devices based on the type of incidents caused by a hospital bed.</w:t>
+              <w:t>John</w:t>
+            </w:r>
+            <w:r>
+              <w:t xml:space="preserve"> wants to get a count of adverse reports related to medical devices based on the type of incidents caused by a hospital bed.</w:t>
             </w:r>
           </w:p>
         </w:tc>
@@ -1928,7 +3488,7 @@
       <w:tr>
         <w:tc>
           <w:tcPr>
-            <w:tcW w:w="2628" w:type="dxa"/>
+            <w:tcW w:w="2065" w:type="dxa"/>
             <w:tcBorders>
               <w:bottom w:val="nil"/>
             </w:tcBorders>
@@ -1944,14 +3504,17 @@
         </w:tc>
         <w:tc>
           <w:tcPr>
-            <w:tcW w:w="6228" w:type="dxa"/>
+            <w:tcW w:w="7290" w:type="dxa"/>
           </w:tcPr>
           <w:p>
             <w:pPr>
               <w:jc w:val="both"/>
             </w:pPr>
             <w:r>
-              <w:t>John wants to get a count of all adverse drug event reports for drugs prescribed for “HYPERTENSION”, between the years 2004-2015, that resulted in death, a life threatening condition, hospitalization, disability, congenital anomaly, or other serious condition.</w:t>
+              <w:t>John</w:t>
+            </w:r>
+            <w:r>
+              <w:t xml:space="preserve"> wants to get a count of all adverse drug event reports for drugs prescribed for “HYPERTENSION”, between the years 2004-2015, that resulted in death, a life threatening condition, hospitalization, disability, congenital anomaly, or other serious condition.</w:t>
             </w:r>
           </w:p>
         </w:tc>
@@ -1959,7 +3522,7 @@
       <w:tr>
         <w:tc>
           <w:tcPr>
-            <w:tcW w:w="2628" w:type="dxa"/>
+            <w:tcW w:w="2065" w:type="dxa"/>
             <w:tcBorders>
               <w:top w:val="nil"/>
               <w:bottom w:val="nil"/>
@@ -1973,14 +3536,17 @@
         </w:tc>
         <w:tc>
           <w:tcPr>
-            <w:tcW w:w="6228" w:type="dxa"/>
+            <w:tcW w:w="7290" w:type="dxa"/>
           </w:tcPr>
           <w:p>
             <w:pPr>
               <w:jc w:val="both"/>
             </w:pPr>
             <w:r>
-              <w:t>John wants to get a count of all adverse drug event reports, submitted by drug manufacturers, for drugs prescribed for “HYPERTENSION”, between the years 2004-2015, that resulted in death, a life threatening condition, hospitalization, disability, congenital anomaly, or other serious condition.</w:t>
+              <w:t>John</w:t>
+            </w:r>
+            <w:r>
+              <w:t xml:space="preserve"> wants to get a count of all adverse drug event reports, submitted by drug manufacturers, for drugs prescribed for “HYPERTENSION”, between the years 2004-2015, that resulted in death, a life threatening condition, hospitalization, disability, congenital anomaly, or other serious condition.</w:t>
             </w:r>
           </w:p>
         </w:tc>
@@ -1988,7 +3554,7 @@
       <w:tr>
         <w:tc>
           <w:tcPr>
-            <w:tcW w:w="2628" w:type="dxa"/>
+            <w:tcW w:w="2065" w:type="dxa"/>
             <w:tcBorders>
               <w:top w:val="nil"/>
             </w:tcBorders>
@@ -2001,14 +3567,17 @@
         </w:tc>
         <w:tc>
           <w:tcPr>
-            <w:tcW w:w="6228" w:type="dxa"/>
+            <w:tcW w:w="7290" w:type="dxa"/>
           </w:tcPr>
           <w:p>
             <w:pPr>
               <w:jc w:val="both"/>
             </w:pPr>
             <w:r>
-              <w:t>John wants to get a count of all adverse drug event reports, submitted by drug consumers, for drugs prescribed for “HYPERTENSION”, between the years 2004-2015, that resulted in death, a life threatening condition, hospitalization, disability, congenital anomaly, or other serious condition.</w:t>
+              <w:t>John</w:t>
+            </w:r>
+            <w:r>
+              <w:t xml:space="preserve"> wants to get a count of all adverse drug event reports, submitted by drug consumers, for drugs prescribed for “HYPERTENSION”, between the years 2004-2015, that resulted in death, a life threatening condition, hospitalization, disability, congenital anomaly, or other serious condition.</w:t>
             </w:r>
           </w:p>
         </w:tc>
@@ -2021,84 +3590,166 @@
     </w:p>
     <w:p>
       <w:pPr>
-        <w:jc w:val="both"/>
-      </w:pPr>
-      <w:r>
-        <w:t>Table 5. Technical Stories/Spikes.</w:t>
-      </w:r>
-    </w:p>
-    <w:p>
-      <w:pPr>
-        <w:jc w:val="both"/>
-        <w:rPr>
-          <w:i/>
-          <w:color w:val="FF0000"/>
-        </w:rPr>
-      </w:pPr>
-      <w:r>
-        <w:rPr>
-          <w:i/>
-          <w:color w:val="FF0000"/>
-        </w:rPr>
-        <w:t>Need to add table with one line descriptions of Technical Stories that were identified Friday evening, if available</w:t>
-      </w:r>
-    </w:p>
-    <w:p>
-      <w:pPr>
-        <w:jc w:val="both"/>
-      </w:pPr>
-    </w:p>
-    <w:p>
-      <w:pPr>
-        <w:jc w:val="both"/>
-      </w:pPr>
-      <w:r>
-        <w:rPr>
-          <w:b/>
-        </w:rPr>
-        <w:t xml:space="preserve">Sprint Planning and Backlog Story Grooming.  </w:t>
-      </w:r>
-      <w:r>
-        <w:t xml:space="preserve">Following the Release Planning Session, the Agile Coach led the team through 2 combined Sprint Planning and Backlog Story Grooming sessions.  The developers worked with our surrogate Product Owner on Backlog Grooming to ensure that each User Story was sufficiently defined and understood to allow the developers to begin work on them.  As part of the Sprint Planning, points were assigned to each User Story and Technical Story to estimate the relative size and complexity of each story.   </w:t>
-      </w:r>
-      <w:r>
-        <w:rPr>
-          <w:color w:val="FF0000"/>
-        </w:rPr>
-        <w:t>{</w:t>
-      </w:r>
-      <w:proofErr w:type="gramStart"/>
-      <w:r>
-        <w:rPr>
-          <w:i/>
-          <w:color w:val="FF0000"/>
-        </w:rPr>
-        <w:t>if</w:t>
-      </w:r>
-      <w:proofErr w:type="gramEnd"/>
-      <w:r>
-        <w:rPr>
-          <w:i/>
-          <w:color w:val="FF0000"/>
-        </w:rPr>
-        <w:t xml:space="preserve"> you remember, </w:t>
-      </w:r>
-      <w:r>
-        <w:rPr>
-          <w:i/>
-          <w:color w:val="FF0000"/>
+        <w:keepNext/>
+        <w:jc w:val="both"/>
+      </w:pPr>
+      <w:r>
+        <w:rPr>
+          <w:noProof/>
         </w:rPr>
         <w:lastRenderedPageBreak/>
-        <w:t>mention how points were assigned to the user stories by the team.  It could have been something like “T-Shirt Sizing” in terms of Small, Medium, or Large; Fibonacci numbers; point poker, etc.}</w:t>
-      </w:r>
-      <w:r>
-        <w:t>.  The user stories were then allocated to the 2 Sprints by the consensus.  The developers worked with our surrogate user/Product Owner to determine Acceptance Criteria for each User Story.</w:t>
-      </w:r>
-    </w:p>
-    <w:p>
-      <w:pPr>
-        <w:jc w:val="both"/>
-      </w:pPr>
+        <w:drawing>
+          <wp:inline distT="0" distB="0" distL="0" distR="0" wp14:anchorId="23F99189" wp14:editId="3850F62F">
+            <wp:extent cx="5575842" cy="7143750"/>
+            <wp:effectExtent l="0" t="0" r="6350" b="0"/>
+            <wp:docPr id="13" name="Picture 13"/>
+            <wp:cNvGraphicFramePr>
+              <a:graphicFrameLocks xmlns:a="http://schemas.openxmlformats.org/drawingml/2006/main" noChangeAspect="1"/>
+            </wp:cNvGraphicFramePr>
+            <a:graphic xmlns:a="http://schemas.openxmlformats.org/drawingml/2006/main">
+              <a:graphicData uri="http://schemas.openxmlformats.org/drawingml/2006/picture">
+                <pic:pic xmlns:pic="http://schemas.openxmlformats.org/drawingml/2006/picture">
+                  <pic:nvPicPr>
+                    <pic:cNvPr id="13" name="Pic-10.jpg"/>
+                    <pic:cNvPicPr/>
+                  </pic:nvPicPr>
+                  <pic:blipFill>
+                    <a:blip r:embed="rId16" cstate="print">
+                      <a:extLst>
+                        <a:ext uri="{28A0092B-C50C-407E-A947-70E740481C1C}">
+                          <a14:useLocalDpi xmlns:a14="http://schemas.microsoft.com/office/drawing/2010/main" val="0"/>
+                        </a:ext>
+                      </a:extLst>
+                    </a:blip>
+                    <a:stretch>
+                      <a:fillRect/>
+                    </a:stretch>
+                  </pic:blipFill>
+                  <pic:spPr>
+                    <a:xfrm>
+                      <a:off x="0" y="0"/>
+                      <a:ext cx="5576709" cy="7144861"/>
+                    </a:xfrm>
+                    <a:prstGeom prst="rect">
+                      <a:avLst/>
+                    </a:prstGeom>
+                  </pic:spPr>
+                </pic:pic>
+              </a:graphicData>
+            </a:graphic>
+          </wp:inline>
+        </w:drawing>
+      </w:r>
+    </w:p>
+    <w:p>
+      <w:pPr>
+        <w:pStyle w:val="Caption"/>
+        <w:jc w:val="center"/>
+        <w:rPr>
+          <w:b/>
+          <w:i w:val="0"/>
+          <w:color w:val="auto"/>
+          <w:sz w:val="32"/>
+          <w:szCs w:val="24"/>
+        </w:rPr>
+      </w:pPr>
+      <w:r>
+        <w:rPr>
+          <w:b/>
+          <w:i w:val="0"/>
+          <w:color w:val="auto"/>
+          <w:sz w:val="22"/>
+        </w:rPr>
+        <w:t xml:space="preserve">Figure </w:t>
+      </w:r>
+      <w:r>
+        <w:rPr>
+          <w:b/>
+          <w:i w:val="0"/>
+          <w:color w:val="auto"/>
+          <w:sz w:val="22"/>
+        </w:rPr>
+        <w:fldChar w:fldCharType="begin"/>
+      </w:r>
+      <w:r>
+        <w:rPr>
+          <w:b/>
+          <w:i w:val="0"/>
+          <w:color w:val="auto"/>
+          <w:sz w:val="22"/>
+        </w:rPr>
+        <w:instrText xml:space="preserve"> SEQ Figure \* ARABIC </w:instrText>
+      </w:r>
+      <w:r>
+        <w:rPr>
+          <w:b/>
+          <w:i w:val="0"/>
+          <w:color w:val="auto"/>
+          <w:sz w:val="22"/>
+        </w:rPr>
+        <w:fldChar w:fldCharType="separate"/>
+      </w:r>
+      <w:r>
+        <w:rPr>
+          <w:b/>
+          <w:i w:val="0"/>
+          <w:noProof/>
+          <w:color w:val="auto"/>
+          <w:sz w:val="22"/>
+        </w:rPr>
+        <w:t>6</w:t>
+      </w:r>
+      <w:r>
+        <w:rPr>
+          <w:b/>
+          <w:i w:val="0"/>
+          <w:color w:val="auto"/>
+          <w:sz w:val="22"/>
+        </w:rPr>
+        <w:fldChar w:fldCharType="end"/>
+      </w:r>
+      <w:r>
+        <w:rPr>
+          <w:b/>
+          <w:i w:val="0"/>
+          <w:color w:val="auto"/>
+          <w:sz w:val="22"/>
+        </w:rPr>
+        <w:t>. Release Planning</w:t>
+      </w:r>
+    </w:p>
+    <w:p>
+      <w:pPr>
+        <w:jc w:val="both"/>
+      </w:pPr>
+    </w:p>
+    <w:p>
+      <w:pPr>
+        <w:pStyle w:val="ProposalStyle"/>
+      </w:pPr>
+      <w:bookmarkStart w:id="5" w:name="_Toc424011578"/>
+      <w:r>
+        <w:lastRenderedPageBreak/>
+        <w:t>Sprint Planning and Backlog Story Grooming.</w:t>
+      </w:r>
+      <w:bookmarkEnd w:id="5"/>
+      <w:r>
+        <w:t xml:space="preserve">  </w:t>
+      </w:r>
+    </w:p>
+    <w:p>
+      <w:pPr>
+        <w:jc w:val="both"/>
+      </w:pPr>
+      <w:r>
+        <w:t xml:space="preserve">Following the Release Planning Session, the Agile Coach led the team through 2 combined Sprint Planning and Backlog Story Grooming sessions.  The developers worked with our surrogate Product Owner on Backlog Grooming to ensure that each User Story was sufficiently defined and understood to allow the developers to begin work on them.  As part of the Sprint Planning, points were assigned to each User Story and Technical Story to estimate the relative size </w:t>
+      </w:r>
+      <w:r>
+        <w:t xml:space="preserve">and complexity of each story. </w:t>
+      </w:r>
+      <w:r>
+        <w:t>The user stories were then allocated to the 2 Sprints by the consensus.  The developers worked with our surrogate user/Product Owner to determine Acceptance Criteria for each User Story.</w:t>
+      </w:r>
     </w:p>
     <w:p>
       <w:pPr>
@@ -2111,115 +3762,311 @@
         <w:t>Sprinting.</w:t>
       </w:r>
       <w:r>
-        <w:t xml:space="preserve">  Design and development was accomplished in 2 Sprints following the Sprint Planning and Backlog Grooming session.  The team verified that the Sprint Readiness Criteria was satisfied before starting work on the Sprint, based on the user stories allocated to each Sprint.  In Agile, design and development proceeded together, on a story basis.  In keeping with </w:t>
-      </w:r>
-      <w:proofErr w:type="spellStart"/>
-      <w:r>
-        <w:t>Agile’s</w:t>
-      </w:r>
-      <w:proofErr w:type="spellEnd"/>
-      <w:r>
-        <w:t xml:space="preserve"> tenet of working software over comprehensive documentation, only those design artifacts needed by the developers and testers were developed.  User stories were worked on individually.  </w:t>
-      </w:r>
-      <w:r>
-        <w:rPr>
-          <w:color w:val="FF0000"/>
-        </w:rPr>
-        <w:t>{</w:t>
-      </w:r>
-      <w:proofErr w:type="gramStart"/>
-      <w:r>
-        <w:rPr>
-          <w:color w:val="FF0000"/>
-        </w:rPr>
-        <w:t>please</w:t>
-      </w:r>
-      <w:proofErr w:type="gramEnd"/>
-      <w:r>
-        <w:rPr>
-          <w:color w:val="FF0000"/>
-        </w:rPr>
-        <w:t xml:space="preserve"> review the next couple of sentences to make sure that they make sense and are roughly what the team did.  Please feel free to correct anything and add in any tools used}</w:t>
-      </w:r>
-      <w:r>
-        <w:t xml:space="preserve"> </w:t>
-      </w:r>
-      <w:proofErr w:type="gramStart"/>
-      <w:r>
-        <w:t>As</w:t>
-      </w:r>
-      <w:proofErr w:type="gramEnd"/>
-      <w:r>
-        <w:t xml:space="preserve"> developers completed coding on modules, they were integrated with the other software modules using continuous integration with GitHub.  This allowed other members of the team to act as testers to perform User Functional Testing and Usability Testing.</w:t>
-      </w:r>
-    </w:p>
-    <w:p>
-      <w:pPr>
-        <w:jc w:val="both"/>
-      </w:pPr>
-    </w:p>
-    <w:p>
-      <w:pPr>
-        <w:jc w:val="both"/>
-      </w:pPr>
-      <w:r>
-        <w:t xml:space="preserve">As we were following a compressed Sprint approach for the short prototype effort, the Sprints ended when the User Stories were completed, in accordance with the User Story Definition of Done and our Sprint Definition of Done.  Sprint 2 immediately followed Sprint 1.  Upon completion of Sprint 2, some final integration testing was performed by the team to verify that the prototype had been properly integrated and built in the GitHub environment and integrated with the </w:t>
-      </w:r>
-      <w:proofErr w:type="spellStart"/>
-      <w:r>
-        <w:t>openFDA</w:t>
-      </w:r>
-      <w:proofErr w:type="spellEnd"/>
-      <w:r>
-        <w:t xml:space="preserve"> libraries.</w:t>
-      </w:r>
-    </w:p>
-    <w:p>
-      <w:pPr>
-        <w:jc w:val="both"/>
-      </w:pPr>
-    </w:p>
-    <w:p>
-      <w:pPr>
-        <w:jc w:val="both"/>
-      </w:pPr>
-      <w:r>
-        <w:t xml:space="preserve">During the Sprints, metrics were maintained on the progress of the work.  The primary metrics were points completed versus points planned.  A combined burn-down chart was maintained for both Sprints, shown in Figure 1. </w:t>
-      </w:r>
-    </w:p>
-    <w:p>
-      <w:pPr>
-        <w:jc w:val="both"/>
-      </w:pPr>
-    </w:p>
-    <w:p>
-      <w:pPr>
-        <w:jc w:val="both"/>
-      </w:pPr>
-      <w:r>
-        <w:t>Figure 1.  Prototype Burn-Down Chart</w:t>
-      </w:r>
-    </w:p>
-    <w:p>
-      <w:pPr>
-        <w:jc w:val="both"/>
-      </w:pPr>
-      <w:r>
-        <w:rPr>
-          <w:i/>
-          <w:color w:val="FF0000"/>
-        </w:rPr>
-        <w:t>Need to add Burn-down Chart here, unless it is already being put into the spreadsheet.  If you don’t have a burn-down chart, let me know</w:t>
-      </w:r>
-    </w:p>
-    <w:p>
-      <w:pPr>
-        <w:spacing w:after="160" w:line="259" w:lineRule="auto"/>
-        <w:jc w:val="both"/>
-      </w:pPr>
-      <w:bookmarkStart w:id="0" w:name="_GoBack"/>
-      <w:bookmarkEnd w:id="0"/>
-    </w:p>
+        <w:t xml:space="preserve">  Design and development was accomplished in 2 Sprints following the Sprint Planning and Backlog Grooming session.  The team verified that the Sprint Readiness Criteria was satisfied before starting work on the Sprint, based on the user stories allocated to each Sprint.  In Agile, design and development proceeded together, on a story basis.  In keeping with Agile’s tenet of working software over comprehensive documentation, only those design artifacts needed by the developers and testers were developed.  User stories were worked on individually</w:t>
+      </w:r>
+      <w:r>
+        <w:t xml:space="preserve">. </w:t>
+      </w:r>
+      <w:r>
+        <w:t>As developers completed coding on modules, they were integrated with the other software modules using continuous integration with GitHub.  This allowed other members of the team to act as testers to perform User Functional Testing and Usability Testing.</w:t>
+      </w:r>
+    </w:p>
+    <w:p>
+      <w:pPr>
+        <w:keepNext/>
+        <w:jc w:val="both"/>
+      </w:pPr>
+      <w:r>
+        <w:lastRenderedPageBreak/>
+        <w:drawing>
+          <wp:inline distT="0" distB="0" distL="0" distR="0" wp14:anchorId="0505B378" wp14:editId="46C2B625">
+            <wp:extent cx="5698173" cy="5422900"/>
+            <wp:effectExtent l="0" t="0" r="0" b="6350"/>
+            <wp:docPr id="4" name="Picture 4"/>
+            <wp:cNvGraphicFramePr>
+              <a:graphicFrameLocks xmlns:a="http://schemas.openxmlformats.org/drawingml/2006/main" noChangeAspect="1"/>
+            </wp:cNvGraphicFramePr>
+            <a:graphic xmlns:a="http://schemas.openxmlformats.org/drawingml/2006/main">
+              <a:graphicData uri="http://schemas.openxmlformats.org/drawingml/2006/picture">
+                <pic:pic xmlns:pic="http://schemas.openxmlformats.org/drawingml/2006/picture">
+                  <pic:nvPicPr>
+                    <pic:cNvPr id="0" name="Picture 1"/>
+                    <pic:cNvPicPr>
+                      <a:picLocks noChangeAspect="1" noChangeArrowheads="1"/>
+                    </pic:cNvPicPr>
+                  </pic:nvPicPr>
+                  <pic:blipFill>
+                    <a:blip r:embed="rId17" cstate="print">
+                      <a:extLst>
+                        <a:ext uri="{28A0092B-C50C-407E-A947-70E740481C1C}">
+                          <a14:useLocalDpi xmlns:a14="http://schemas.microsoft.com/office/drawing/2010/main" val="0"/>
+                        </a:ext>
+                      </a:extLst>
+                    </a:blip>
+                    <a:srcRect/>
+                    <a:stretch>
+                      <a:fillRect/>
+                    </a:stretch>
+                  </pic:blipFill>
+                  <pic:spPr bwMode="auto">
+                    <a:xfrm>
+                      <a:off x="0" y="0"/>
+                      <a:ext cx="5701987" cy="5426530"/>
+                    </a:xfrm>
+                    <a:prstGeom prst="rect">
+                      <a:avLst/>
+                    </a:prstGeom>
+                    <a:noFill/>
+                    <a:ln>
+                      <a:noFill/>
+                    </a:ln>
+                  </pic:spPr>
+                </pic:pic>
+              </a:graphicData>
+            </a:graphic>
+          </wp:inline>
+        </w:drawing>
+      </w:r>
+    </w:p>
+    <w:p>
+      <w:pPr>
+        <w:pStyle w:val="Caption"/>
+        <w:jc w:val="center"/>
+        <w:rPr>
+          <w:b/>
+          <w:i w:val="0"/>
+          <w:color w:val="auto"/>
+          <w:sz w:val="32"/>
+          <w:szCs w:val="24"/>
+        </w:rPr>
+      </w:pPr>
+      <w:r>
+        <w:rPr>
+          <w:b/>
+          <w:i w:val="0"/>
+          <w:color w:val="auto"/>
+          <w:sz w:val="22"/>
+        </w:rPr>
+        <w:t xml:space="preserve">Figure </w:t>
+      </w:r>
+      <w:r>
+        <w:rPr>
+          <w:b/>
+          <w:i w:val="0"/>
+          <w:color w:val="auto"/>
+          <w:sz w:val="22"/>
+        </w:rPr>
+        <w:fldChar w:fldCharType="begin"/>
+      </w:r>
+      <w:r>
+        <w:rPr>
+          <w:b/>
+          <w:i w:val="0"/>
+          <w:color w:val="auto"/>
+          <w:sz w:val="22"/>
+        </w:rPr>
+        <w:instrText xml:space="preserve"> SEQ Figure \* ARABIC </w:instrText>
+      </w:r>
+      <w:r>
+        <w:rPr>
+          <w:b/>
+          <w:i w:val="0"/>
+          <w:color w:val="auto"/>
+          <w:sz w:val="22"/>
+        </w:rPr>
+        <w:fldChar w:fldCharType="separate"/>
+      </w:r>
+      <w:r>
+        <w:rPr>
+          <w:b/>
+          <w:i w:val="0"/>
+          <w:noProof/>
+          <w:color w:val="auto"/>
+          <w:sz w:val="22"/>
+        </w:rPr>
+        <w:t>7</w:t>
+      </w:r>
+      <w:r>
+        <w:rPr>
+          <w:b/>
+          <w:i w:val="0"/>
+          <w:color w:val="auto"/>
+          <w:sz w:val="22"/>
+        </w:rPr>
+        <w:fldChar w:fldCharType="end"/>
+      </w:r>
+      <w:r>
+        <w:rPr>
+          <w:b/>
+          <w:i w:val="0"/>
+          <w:color w:val="auto"/>
+          <w:sz w:val="22"/>
+        </w:rPr>
+        <w:t>. Sprint Planning</w:t>
+      </w:r>
+    </w:p>
+    <w:p>
+      <w:pPr>
+        <w:jc w:val="both"/>
+      </w:pPr>
+      <w:r>
+        <w:t>As we were following a compressed Sprint approach for the short prototype effort, the Sprints ended when the User Stories were completed, in accordance with the User Story Definition of Done and our Sprint Definition of Done.  Sprint 2 immediately followed Sprint 1.  Upon completion of Sprint 2, some final integration testing was performed by the team to verify that the prototype had been properly integrated and built in the GitHub environment and integrated with the openFDA libraries.</w:t>
+      </w:r>
+    </w:p>
+    <w:p>
+      <w:pPr>
+        <w:jc w:val="both"/>
+      </w:pPr>
+    </w:p>
+    <w:p>
+      <w:pPr>
+        <w:jc w:val="both"/>
+      </w:pPr>
+      <w:r>
+        <w:t>During the Sprints, metrics were maintained on the progress of the work.  The primary metrics were points completed versus points planned.  A combined burn-down chart was maintained for</w:t>
+      </w:r>
+      <w:r>
+        <w:t xml:space="preserve"> both Sprints, shown below</w:t>
+      </w:r>
+      <w:r>
+        <w:t xml:space="preserve">. </w:t>
+      </w:r>
+    </w:p>
+    <w:p>
+      <w:pPr>
+        <w:jc w:val="both"/>
+      </w:pPr>
+    </w:p>
+    <w:p>
+      <w:pPr>
+        <w:keepNext/>
+        <w:jc w:val="both"/>
+      </w:pPr>
+      <w:r>
+        <w:lastRenderedPageBreak/>
+        <w:drawing>
+          <wp:inline distT="0" distB="0" distL="0" distR="0" wp14:anchorId="006F254D" wp14:editId="42F6BA10">
+            <wp:extent cx="5843984" cy="2051050"/>
+            <wp:effectExtent l="0" t="0" r="4445" b="6350"/>
+            <wp:docPr id="10" name="Picture 10"/>
+            <wp:cNvGraphicFramePr>
+              <a:graphicFrameLocks xmlns:a="http://schemas.openxmlformats.org/drawingml/2006/main" noChangeAspect="1"/>
+            </wp:cNvGraphicFramePr>
+            <a:graphic xmlns:a="http://schemas.openxmlformats.org/drawingml/2006/main">
+              <a:graphicData uri="http://schemas.openxmlformats.org/drawingml/2006/picture">
+                <pic:pic xmlns:pic="http://schemas.openxmlformats.org/drawingml/2006/picture">
+                  <pic:nvPicPr>
+                    <pic:cNvPr id="1" name=""/>
+                    <pic:cNvPicPr/>
+                  </pic:nvPicPr>
+                  <pic:blipFill rotWithShape="1">
+                    <a:blip r:embed="rId18"/>
+                    <a:srcRect t="12346" r="17201" b="35993"/>
+                    <a:stretch/>
+                  </pic:blipFill>
+                  <pic:spPr bwMode="auto">
+                    <a:xfrm>
+                      <a:off x="0" y="0"/>
+                      <a:ext cx="5845847" cy="2051704"/>
+                    </a:xfrm>
+                    <a:prstGeom prst="rect">
+                      <a:avLst/>
+                    </a:prstGeom>
+                    <a:ln>
+                      <a:noFill/>
+                    </a:ln>
+                    <a:extLst>
+                      <a:ext uri="{53640926-AAD7-44D8-BBD7-CCE9431645EC}">
+                        <a14:shadowObscured xmlns:a14="http://schemas.microsoft.com/office/drawing/2010/main"/>
+                      </a:ext>
+                    </a:extLst>
+                  </pic:spPr>
+                </pic:pic>
+              </a:graphicData>
+            </a:graphic>
+          </wp:inline>
+        </w:drawing>
+      </w:r>
+    </w:p>
+    <w:p>
+      <w:pPr>
+        <w:pStyle w:val="Caption"/>
+        <w:jc w:val="center"/>
+        <w:rPr>
+          <w:b/>
+          <w:i w:val="0"/>
+          <w:color w:val="auto"/>
+          <w:sz w:val="32"/>
+          <w:szCs w:val="24"/>
+        </w:rPr>
+      </w:pPr>
+      <w:r>
+        <w:rPr>
+          <w:b/>
+          <w:i w:val="0"/>
+          <w:color w:val="auto"/>
+          <w:sz w:val="22"/>
+        </w:rPr>
+        <w:t xml:space="preserve">Figure </w:t>
+      </w:r>
+      <w:r>
+        <w:rPr>
+          <w:b/>
+          <w:i w:val="0"/>
+          <w:color w:val="auto"/>
+          <w:sz w:val="22"/>
+        </w:rPr>
+        <w:fldChar w:fldCharType="begin"/>
+      </w:r>
+      <w:r>
+        <w:rPr>
+          <w:b/>
+          <w:i w:val="0"/>
+          <w:color w:val="auto"/>
+          <w:sz w:val="22"/>
+        </w:rPr>
+        <w:instrText xml:space="preserve"> SEQ Figure \* ARABIC </w:instrText>
+      </w:r>
+      <w:r>
+        <w:rPr>
+          <w:b/>
+          <w:i w:val="0"/>
+          <w:color w:val="auto"/>
+          <w:sz w:val="22"/>
+        </w:rPr>
+        <w:fldChar w:fldCharType="separate"/>
+      </w:r>
+      <w:r>
+        <w:rPr>
+          <w:b/>
+          <w:i w:val="0"/>
+          <w:noProof/>
+          <w:color w:val="auto"/>
+          <w:sz w:val="22"/>
+        </w:rPr>
+        <w:t>8</w:t>
+      </w:r>
+      <w:r>
+        <w:rPr>
+          <w:b/>
+          <w:i w:val="0"/>
+          <w:color w:val="auto"/>
+          <w:sz w:val="22"/>
+        </w:rPr>
+        <w:fldChar w:fldCharType="end"/>
+      </w:r>
+      <w:r>
+        <w:rPr>
+          <w:b/>
+          <w:i w:val="0"/>
+          <w:color w:val="auto"/>
+          <w:sz w:val="22"/>
+        </w:rPr>
+        <w:t>. GSA-ADS Prototype Burn-Down Chart</w:t>
+      </w:r>
+    </w:p>
+    <w:p/>
+    <w:p/>
     <w:p/>
     <w:sectPr>
       <w:pgSz w:w="12240" w:h="15840"/>
@@ -2229,6 +4076,217 @@
     </w:sectPr>
   </w:body>
 </w:document>
+</file>
+
+<file path=word/numbering.xml><?xml version="1.0" encoding="utf-8"?>
+<w:numbering xmlns:wpc="http://schemas.microsoft.com/office/word/2010/wordprocessingCanvas" xmlns:mc="http://schemas.openxmlformats.org/markup-compatibility/2006" xmlns:o="urn:schemas-microsoft-com:office:office" xmlns:r="http://schemas.openxmlformats.org/officeDocument/2006/relationships" xmlns:m="http://schemas.openxmlformats.org/officeDocument/2006/math" xmlns:v="urn:schemas-microsoft-com:vml" xmlns:wp14="http://schemas.microsoft.com/office/word/2010/wordprocessingDrawing" xmlns:wp="http://schemas.openxmlformats.org/drawingml/2006/wordprocessingDrawing" xmlns:w10="urn:schemas-microsoft-com:office:word" xmlns:w="http://schemas.openxmlformats.org/wordprocessingml/2006/main" xmlns:w14="http://schemas.microsoft.com/office/word/2010/wordml" xmlns:w15="http://schemas.microsoft.com/office/word/2012/wordml" xmlns:wpg="http://schemas.microsoft.com/office/word/2010/wordprocessingGroup" xmlns:wpi="http://schemas.microsoft.com/office/word/2010/wordprocessingInk" xmlns:wne="http://schemas.microsoft.com/office/word/2006/wordml" xmlns:wps="http://schemas.microsoft.com/office/word/2010/wordprocessingShape" mc:Ignorable="w14 w15 wp14">
+  <w:abstractNum w:abstractNumId="0" w15:restartNumberingAfterBreak="0">
+    <w:nsid w:val="15F45CAB"/>
+    <w:multiLevelType w:val="hybridMultilevel"/>
+    <w:tmpl w:val="BA62B9CC"/>
+    <w:lvl w:ilvl="0" w:tplc="943668CE">
+      <w:start w:val="1"/>
+      <w:numFmt w:val="decimal"/>
+      <w:pStyle w:val="ProposalStyle"/>
+      <w:lvlText w:val="%1."/>
+      <w:lvlJc w:val="left"/>
+      <w:pPr>
+        <w:ind w:left="720" w:hanging="360"/>
+      </w:pPr>
+    </w:lvl>
+    <w:lvl w:ilvl="1" w:tplc="04090019" w:tentative="1">
+      <w:start w:val="1"/>
+      <w:numFmt w:val="lowerLetter"/>
+      <w:lvlText w:val="%2."/>
+      <w:lvlJc w:val="left"/>
+      <w:pPr>
+        <w:ind w:left="1440" w:hanging="360"/>
+      </w:pPr>
+    </w:lvl>
+    <w:lvl w:ilvl="2" w:tplc="0409001B" w:tentative="1">
+      <w:start w:val="1"/>
+      <w:numFmt w:val="lowerRoman"/>
+      <w:lvlText w:val="%3."/>
+      <w:lvlJc w:val="right"/>
+      <w:pPr>
+        <w:ind w:left="2160" w:hanging="180"/>
+      </w:pPr>
+    </w:lvl>
+    <w:lvl w:ilvl="3" w:tplc="0409000F" w:tentative="1">
+      <w:start w:val="1"/>
+      <w:numFmt w:val="decimal"/>
+      <w:lvlText w:val="%4."/>
+      <w:lvlJc w:val="left"/>
+      <w:pPr>
+        <w:ind w:left="2880" w:hanging="360"/>
+      </w:pPr>
+    </w:lvl>
+    <w:lvl w:ilvl="4" w:tplc="04090019" w:tentative="1">
+      <w:start w:val="1"/>
+      <w:numFmt w:val="lowerLetter"/>
+      <w:lvlText w:val="%5."/>
+      <w:lvlJc w:val="left"/>
+      <w:pPr>
+        <w:ind w:left="3600" w:hanging="360"/>
+      </w:pPr>
+    </w:lvl>
+    <w:lvl w:ilvl="5" w:tplc="0409001B" w:tentative="1">
+      <w:start w:val="1"/>
+      <w:numFmt w:val="lowerRoman"/>
+      <w:lvlText w:val="%6."/>
+      <w:lvlJc w:val="right"/>
+      <w:pPr>
+        <w:ind w:left="4320" w:hanging="180"/>
+      </w:pPr>
+    </w:lvl>
+    <w:lvl w:ilvl="6" w:tplc="0409000F" w:tentative="1">
+      <w:start w:val="1"/>
+      <w:numFmt w:val="decimal"/>
+      <w:lvlText w:val="%7."/>
+      <w:lvlJc w:val="left"/>
+      <w:pPr>
+        <w:ind w:left="5040" w:hanging="360"/>
+      </w:pPr>
+    </w:lvl>
+    <w:lvl w:ilvl="7" w:tplc="04090019" w:tentative="1">
+      <w:start w:val="1"/>
+      <w:numFmt w:val="lowerLetter"/>
+      <w:lvlText w:val="%8."/>
+      <w:lvlJc w:val="left"/>
+      <w:pPr>
+        <w:ind w:left="5760" w:hanging="360"/>
+      </w:pPr>
+    </w:lvl>
+    <w:lvl w:ilvl="8" w:tplc="0409001B" w:tentative="1">
+      <w:start w:val="1"/>
+      <w:numFmt w:val="lowerRoman"/>
+      <w:lvlText w:val="%9."/>
+      <w:lvlJc w:val="right"/>
+      <w:pPr>
+        <w:ind w:left="6480" w:hanging="180"/>
+      </w:pPr>
+    </w:lvl>
+  </w:abstractNum>
+  <w:abstractNum w:abstractNumId="1" w15:restartNumberingAfterBreak="0">
+    <w:nsid w:val="2508558B"/>
+    <w:multiLevelType w:val="hybridMultilevel"/>
+    <w:tmpl w:val="1E7A917A"/>
+    <w:lvl w:ilvl="0" w:tplc="04090001">
+      <w:start w:val="1"/>
+      <w:numFmt w:val="bullet"/>
+      <w:lvlText w:val=""/>
+      <w:lvlJc w:val="left"/>
+      <w:pPr>
+        <w:ind w:left="720" w:hanging="360"/>
+      </w:pPr>
+      <w:rPr>
+        <w:rFonts w:ascii="Symbol" w:hAnsi="Symbol" w:hint="default"/>
+      </w:rPr>
+    </w:lvl>
+    <w:lvl w:ilvl="1" w:tplc="04090003" w:tentative="1">
+      <w:start w:val="1"/>
+      <w:numFmt w:val="bullet"/>
+      <w:lvlText w:val="o"/>
+      <w:lvlJc w:val="left"/>
+      <w:pPr>
+        <w:ind w:left="1440" w:hanging="360"/>
+      </w:pPr>
+      <w:rPr>
+        <w:rFonts w:ascii="Courier New" w:hAnsi="Courier New" w:cs="Courier New" w:hint="default"/>
+      </w:rPr>
+    </w:lvl>
+    <w:lvl w:ilvl="2" w:tplc="04090005" w:tentative="1">
+      <w:start w:val="1"/>
+      <w:numFmt w:val="bullet"/>
+      <w:lvlText w:val=""/>
+      <w:lvlJc w:val="left"/>
+      <w:pPr>
+        <w:ind w:left="2160" w:hanging="360"/>
+      </w:pPr>
+      <w:rPr>
+        <w:rFonts w:ascii="Wingdings" w:hAnsi="Wingdings" w:hint="default"/>
+      </w:rPr>
+    </w:lvl>
+    <w:lvl w:ilvl="3" w:tplc="04090001" w:tentative="1">
+      <w:start w:val="1"/>
+      <w:numFmt w:val="bullet"/>
+      <w:lvlText w:val=""/>
+      <w:lvlJc w:val="left"/>
+      <w:pPr>
+        <w:ind w:left="2880" w:hanging="360"/>
+      </w:pPr>
+      <w:rPr>
+        <w:rFonts w:ascii="Symbol" w:hAnsi="Symbol" w:hint="default"/>
+      </w:rPr>
+    </w:lvl>
+    <w:lvl w:ilvl="4" w:tplc="04090003" w:tentative="1">
+      <w:start w:val="1"/>
+      <w:numFmt w:val="bullet"/>
+      <w:lvlText w:val="o"/>
+      <w:lvlJc w:val="left"/>
+      <w:pPr>
+        <w:ind w:left="3600" w:hanging="360"/>
+      </w:pPr>
+      <w:rPr>
+        <w:rFonts w:ascii="Courier New" w:hAnsi="Courier New" w:cs="Courier New" w:hint="default"/>
+      </w:rPr>
+    </w:lvl>
+    <w:lvl w:ilvl="5" w:tplc="04090005" w:tentative="1">
+      <w:start w:val="1"/>
+      <w:numFmt w:val="bullet"/>
+      <w:lvlText w:val=""/>
+      <w:lvlJc w:val="left"/>
+      <w:pPr>
+        <w:ind w:left="4320" w:hanging="360"/>
+      </w:pPr>
+      <w:rPr>
+        <w:rFonts w:ascii="Wingdings" w:hAnsi="Wingdings" w:hint="default"/>
+      </w:rPr>
+    </w:lvl>
+    <w:lvl w:ilvl="6" w:tplc="04090001" w:tentative="1">
+      <w:start w:val="1"/>
+      <w:numFmt w:val="bullet"/>
+      <w:lvlText w:val=""/>
+      <w:lvlJc w:val="left"/>
+      <w:pPr>
+        <w:ind w:left="5040" w:hanging="360"/>
+      </w:pPr>
+      <w:rPr>
+        <w:rFonts w:ascii="Symbol" w:hAnsi="Symbol" w:hint="default"/>
+      </w:rPr>
+    </w:lvl>
+    <w:lvl w:ilvl="7" w:tplc="04090003" w:tentative="1">
+      <w:start w:val="1"/>
+      <w:numFmt w:val="bullet"/>
+      <w:lvlText w:val="o"/>
+      <w:lvlJc w:val="left"/>
+      <w:pPr>
+        <w:ind w:left="5760" w:hanging="360"/>
+      </w:pPr>
+      <w:rPr>
+        <w:rFonts w:ascii="Courier New" w:hAnsi="Courier New" w:cs="Courier New" w:hint="default"/>
+      </w:rPr>
+    </w:lvl>
+    <w:lvl w:ilvl="8" w:tplc="04090005" w:tentative="1">
+      <w:start w:val="1"/>
+      <w:numFmt w:val="bullet"/>
+      <w:lvlText w:val=""/>
+      <w:lvlJc w:val="left"/>
+      <w:pPr>
+        <w:ind w:left="6480" w:hanging="360"/>
+      </w:pPr>
+      <w:rPr>
+        <w:rFonts w:ascii="Wingdings" w:hAnsi="Wingdings" w:hint="default"/>
+      </w:rPr>
+    </w:lvl>
+  </w:abstractNum>
+  <w:num w:numId="1">
+    <w:abstractNumId w:val="0"/>
+  </w:num>
+  <w:num w:numId="2">
+    <w:abstractNumId w:val="1"/>
+  </w:num>
+</w:numbering>
 </file>
 
 <file path=word/styles.xml><?xml version="1.0" encoding="utf-8"?>
@@ -2634,6 +4692,71 @@
       <w:szCs w:val="24"/>
     </w:rPr>
   </w:style>
+  <w:style w:type="paragraph" w:styleId="Heading1">
+    <w:name w:val="heading 1"/>
+    <w:basedOn w:val="Normal"/>
+    <w:next w:val="Normal"/>
+    <w:link w:val="Heading1Char"/>
+    <w:uiPriority w:val="9"/>
+    <w:qFormat/>
+    <w:rsid w:val="00C91DE7"/>
+    <w:pPr>
+      <w:keepNext/>
+      <w:keepLines/>
+      <w:spacing w:before="240"/>
+      <w:outlineLvl w:val="0"/>
+    </w:pPr>
+    <w:rPr>
+      <w:rFonts w:asciiTheme="majorHAnsi" w:eastAsiaTheme="majorEastAsia" w:hAnsiTheme="majorHAnsi" w:cstheme="majorBidi"/>
+      <w:color w:val="2E74B5" w:themeColor="accent1" w:themeShade="BF"/>
+      <w:sz w:val="32"/>
+      <w:szCs w:val="32"/>
+    </w:rPr>
+  </w:style>
+  <w:style w:type="paragraph" w:styleId="Heading2">
+    <w:name w:val="heading 2"/>
+    <w:basedOn w:val="Normal"/>
+    <w:next w:val="Normal"/>
+    <w:link w:val="Heading2Char"/>
+    <w:uiPriority w:val="9"/>
+    <w:semiHidden/>
+    <w:unhideWhenUsed/>
+    <w:qFormat/>
+    <w:rsid w:val="000169FA"/>
+    <w:pPr>
+      <w:keepNext/>
+      <w:keepLines/>
+      <w:spacing w:before="40"/>
+      <w:outlineLvl w:val="1"/>
+    </w:pPr>
+    <w:rPr>
+      <w:rFonts w:asciiTheme="majorHAnsi" w:eastAsiaTheme="majorEastAsia" w:hAnsiTheme="majorHAnsi" w:cstheme="majorBidi"/>
+      <w:color w:val="2E74B5" w:themeColor="accent1" w:themeShade="BF"/>
+      <w:sz w:val="26"/>
+      <w:szCs w:val="26"/>
+    </w:rPr>
+  </w:style>
+  <w:style w:type="paragraph" w:styleId="Heading3">
+    <w:name w:val="heading 3"/>
+    <w:basedOn w:val="Normal"/>
+    <w:next w:val="Normal"/>
+    <w:link w:val="Heading3Char"/>
+    <w:uiPriority w:val="9"/>
+    <w:semiHidden/>
+    <w:unhideWhenUsed/>
+    <w:qFormat/>
+    <w:rsid w:val="000169FA"/>
+    <w:pPr>
+      <w:keepNext/>
+      <w:keepLines/>
+      <w:spacing w:before="40"/>
+      <w:outlineLvl w:val="2"/>
+    </w:pPr>
+    <w:rPr>
+      <w:rFonts w:asciiTheme="majorHAnsi" w:eastAsiaTheme="majorEastAsia" w:hAnsiTheme="majorHAnsi" w:cstheme="majorBidi"/>
+      <w:color w:val="1F4D78" w:themeColor="accent1" w:themeShade="7F"/>
+    </w:rPr>
+  </w:style>
   <w:style w:type="character" w:default="1" w:styleId="DefaultParagraphFont">
     <w:name w:val="Default Paragraph Font"/>
     <w:uiPriority w:val="1"/>
@@ -2737,6 +4860,109 @@
         <w:insideV w:val="single" w:sz="4" w:space="0" w:color="auto"/>
       </w:tblBorders>
     </w:tblPr>
+  </w:style>
+  <w:style w:type="paragraph" w:customStyle="1" w:styleId="ProposalStyle">
+    <w:name w:val="Proposal_Style"/>
+    <w:basedOn w:val="Heading1"/>
+    <w:next w:val="Heading1"/>
+    <w:qFormat/>
+    <w:rsid w:val="00C91DE7"/>
+    <w:pPr>
+      <w:numPr>
+        <w:numId w:val="1"/>
+      </w:numPr>
+      <w:ind w:left="360"/>
+      <w:jc w:val="both"/>
+    </w:pPr>
+    <w:rPr>
+      <w:rFonts w:ascii="Times New Roman" w:hAnsi="Times New Roman"/>
+      <w:b/>
+      <w:color w:val="auto"/>
+      <w:sz w:val="28"/>
+    </w:rPr>
+  </w:style>
+  <w:style w:type="paragraph" w:styleId="ListParagraph">
+    <w:name w:val="List Paragraph"/>
+    <w:basedOn w:val="Normal"/>
+    <w:uiPriority w:val="34"/>
+    <w:qFormat/>
+    <w:rsid w:val="00A31090"/>
+    <w:pPr>
+      <w:ind w:left="720"/>
+      <w:contextualSpacing/>
+    </w:pPr>
+  </w:style>
+  <w:style w:type="character" w:customStyle="1" w:styleId="Heading1Char">
+    <w:name w:val="Heading 1 Char"/>
+    <w:basedOn w:val="DefaultParagraphFont"/>
+    <w:link w:val="Heading1"/>
+    <w:uiPriority w:val="9"/>
+    <w:rsid w:val="00C91DE7"/>
+    <w:rPr>
+      <w:rFonts w:asciiTheme="majorHAnsi" w:eastAsiaTheme="majorEastAsia" w:hAnsiTheme="majorHAnsi" w:cstheme="majorBidi"/>
+      <w:color w:val="2E74B5" w:themeColor="accent1" w:themeShade="BF"/>
+      <w:sz w:val="32"/>
+      <w:szCs w:val="32"/>
+    </w:rPr>
+  </w:style>
+  <w:style w:type="paragraph" w:styleId="Caption">
+    <w:name w:val="caption"/>
+    <w:basedOn w:val="Normal"/>
+    <w:next w:val="Normal"/>
+    <w:uiPriority w:val="35"/>
+    <w:unhideWhenUsed/>
+    <w:qFormat/>
+    <w:rsid w:val="00CB5E82"/>
+    <w:pPr>
+      <w:spacing w:after="200"/>
+    </w:pPr>
+    <w:rPr>
+      <w:i/>
+      <w:iCs/>
+      <w:color w:val="44546A" w:themeColor="text2"/>
+      <w:sz w:val="18"/>
+      <w:szCs w:val="18"/>
+    </w:rPr>
+  </w:style>
+  <w:style w:type="paragraph" w:styleId="TOC1">
+    <w:name w:val="toc 1"/>
+    <w:basedOn w:val="Normal"/>
+    <w:next w:val="Normal"/>
+    <w:autoRedefine/>
+    <w:uiPriority w:val="39"/>
+    <w:unhideWhenUsed/>
+    <w:rsid w:val="006257E3"/>
+    <w:pPr>
+      <w:spacing w:after="100"/>
+    </w:pPr>
+  </w:style>
+  <w:style w:type="character" w:customStyle="1" w:styleId="Heading2Char">
+    <w:name w:val="Heading 2 Char"/>
+    <w:basedOn w:val="DefaultParagraphFont"/>
+    <w:link w:val="Heading2"/>
+    <w:uiPriority w:val="9"/>
+    <w:semiHidden/>
+    <w:rsid w:val="000169FA"/>
+    <w:rPr>
+      <w:rFonts w:asciiTheme="majorHAnsi" w:eastAsiaTheme="majorEastAsia" w:hAnsiTheme="majorHAnsi" w:cstheme="majorBidi"/>
+      <w:color w:val="2E74B5" w:themeColor="accent1" w:themeShade="BF"/>
+      <w:sz w:val="26"/>
+      <w:szCs w:val="26"/>
+    </w:rPr>
+  </w:style>
+  <w:style w:type="character" w:customStyle="1" w:styleId="Heading3Char">
+    <w:name w:val="Heading 3 Char"/>
+    <w:basedOn w:val="DefaultParagraphFont"/>
+    <w:link w:val="Heading3"/>
+    <w:uiPriority w:val="9"/>
+    <w:semiHidden/>
+    <w:rsid w:val="000169FA"/>
+    <w:rPr>
+      <w:rFonts w:asciiTheme="majorHAnsi" w:eastAsiaTheme="majorEastAsia" w:hAnsiTheme="majorHAnsi" w:cstheme="majorBidi"/>
+      <w:color w:val="1F4D78" w:themeColor="accent1" w:themeShade="7F"/>
+      <w:sz w:val="24"/>
+      <w:szCs w:val="24"/>
+    </w:rPr>
   </w:style>
 </w:styles>
 </file>
@@ -3000,4 +5226,16 @@
     </a:ext>
   </a:extLst>
 </a:theme>
+</file>
+
+<file path=customXml/item1.xml><?xml version="1.0" encoding="utf-8"?>
+<b:Sources xmlns:b="http://schemas.openxmlformats.org/officeDocument/2006/bibliography" xmlns="http://schemas.openxmlformats.org/officeDocument/2006/bibliography" SelectedStyle="\APASixthEditionOfficeOnline.xsl" StyleName="APA" Version="6"/>
+</file>
+
+<file path=customXml/itemProps1.xml><?xml version="1.0" encoding="utf-8"?>
+<ds:datastoreItem xmlns:ds="http://schemas.openxmlformats.org/officeDocument/2006/customXml" ds:itemID="{F8E23949-E88B-4550-80DD-C09D571B933C}">
+  <ds:schemaRefs>
+    <ds:schemaRef ds:uri="http://schemas.openxmlformats.org/officeDocument/2006/bibliography"/>
+  </ds:schemaRefs>
+</ds:datastoreItem>
 </file>
</xml_diff>

<commit_message>
Updated to add more clarification to the approach.
</commit_message>
<xml_diff>
--- a/Documentation/e-Sci_AgileProcess.docx
+++ b/Documentation/e-Sci_AgileProcess.docx
@@ -1327,12 +1327,21 @@
           <w:sz w:val="28"/>
         </w:rPr>
       </w:pPr>
-      <w:r>
+    </w:p>
+    <w:p>
+      <w:pPr>
+        <w:spacing w:after="160" w:line="259" w:lineRule="auto"/>
+        <w:jc w:val="both"/>
         <w:rPr>
           <w:b/>
           <w:sz w:val="28"/>
         </w:rPr>
-        <w:lastRenderedPageBreak/>
+      </w:pPr>
+      <w:r>
+        <w:rPr>
+          <w:b/>
+          <w:sz w:val="28"/>
+        </w:rPr>
         <w:t>Table of Contents</w:t>
       </w:r>
     </w:p>
@@ -1368,7 +1377,7 @@
         </w:rPr>
         <w:fldChar w:fldCharType="separate"/>
       </w:r>
-      <w:hyperlink w:anchor="_Toc424011574" w:history="1">
+      <w:hyperlink w:anchor="_Toc424033166" w:history="1">
         <w:r>
           <w:rPr>
             <w:rStyle w:val="Hyperlink"/>
@@ -1411,7 +1420,7 @@
             <w:noProof/>
             <w:webHidden/>
           </w:rPr>
-          <w:instrText xml:space="preserve"> PAGEREF _Toc424011574 \h </w:instrText>
+          <w:instrText xml:space="preserve"> PAGEREF _Toc424033166 \h </w:instrText>
         </w:r>
         <w:r>
           <w:rPr>
@@ -1456,7 +1465,7 @@
           <w:szCs w:val="22"/>
         </w:rPr>
       </w:pPr>
-      <w:hyperlink w:anchor="_Toc424011575" w:history="1">
+      <w:hyperlink w:anchor="_Toc424033167" w:history="1">
         <w:r>
           <w:rPr>
             <w:rStyle w:val="Hyperlink"/>
@@ -1499,7 +1508,7 @@
             <w:noProof/>
             <w:webHidden/>
           </w:rPr>
-          <w:instrText xml:space="preserve"> PAGEREF _Toc424011575 \h </w:instrText>
+          <w:instrText xml:space="preserve"> PAGEREF _Toc424033167 \h </w:instrText>
         </w:r>
         <w:r>
           <w:rPr>
@@ -1544,7 +1553,7 @@
           <w:szCs w:val="22"/>
         </w:rPr>
       </w:pPr>
-      <w:hyperlink w:anchor="_Toc424011576" w:history="1">
+      <w:hyperlink w:anchor="_Toc424033168" w:history="1">
         <w:r>
           <w:rPr>
             <w:rStyle w:val="Hyperlink"/>
@@ -1587,7 +1596,7 @@
             <w:noProof/>
             <w:webHidden/>
           </w:rPr>
-          <w:instrText xml:space="preserve"> PAGEREF _Toc424011576 \h </w:instrText>
+          <w:instrText xml:space="preserve"> PAGEREF _Toc424033168 \h </w:instrText>
         </w:r>
         <w:r>
           <w:rPr>
@@ -1632,7 +1641,7 @@
           <w:szCs w:val="22"/>
         </w:rPr>
       </w:pPr>
-      <w:hyperlink w:anchor="_Toc424011577" w:history="1">
+      <w:hyperlink w:anchor="_Toc424033169" w:history="1">
         <w:r>
           <w:rPr>
             <w:rStyle w:val="Hyperlink"/>
@@ -1675,7 +1684,7 @@
             <w:noProof/>
             <w:webHidden/>
           </w:rPr>
-          <w:instrText xml:space="preserve"> PAGEREF _Toc424011577 \h </w:instrText>
+          <w:instrText xml:space="preserve"> PAGEREF _Toc424033169 \h </w:instrText>
         </w:r>
         <w:r>
           <w:rPr>
@@ -1720,7 +1729,7 @@
           <w:szCs w:val="22"/>
         </w:rPr>
       </w:pPr>
-      <w:hyperlink w:anchor="_Toc424011578" w:history="1">
+      <w:hyperlink w:anchor="_Toc424033170" w:history="1">
         <w:r>
           <w:rPr>
             <w:rStyle w:val="Hyperlink"/>
@@ -1763,7 +1772,7 @@
             <w:noProof/>
             <w:webHidden/>
           </w:rPr>
-          <w:instrText xml:space="preserve"> PAGEREF _Toc424011578 \h </w:instrText>
+          <w:instrText xml:space="preserve"> PAGEREF _Toc424033170 \h </w:instrText>
         </w:r>
         <w:r>
           <w:rPr>
@@ -1808,6 +1817,8 @@
         </w:rPr>
         <w:fldChar w:fldCharType="end"/>
       </w:r>
+      <w:bookmarkStart w:id="0" w:name="_GoBack"/>
+      <w:bookmarkEnd w:id="0"/>
     </w:p>
     <w:p>
       <w:pPr>
@@ -1821,12 +1832,12 @@
       <w:pPr>
         <w:pStyle w:val="ProposalStyle"/>
       </w:pPr>
-      <w:bookmarkStart w:id="0" w:name="_Toc424011574"/>
+      <w:bookmarkStart w:id="1" w:name="_Toc424033166"/>
       <w:r>
         <w:lastRenderedPageBreak/>
         <w:t>Agile Approach to Prototype Design and Development</w:t>
       </w:r>
-      <w:bookmarkEnd w:id="0"/>
+      <w:bookmarkEnd w:id="1"/>
     </w:p>
     <w:p>
       <w:pPr>
@@ -1835,6 +1846,18 @@
       <w:r>
         <w:t xml:space="preserve">The General Services Administration is seeking a proposal along with a prototype to establish a blanket purchase agreement for Agile Delivery Services. e-Sci Corporation is pleased to submit a prototype and a description of its agile approach to the prototype design and development. </w:t>
       </w:r>
+      <w:r>
+        <w:t xml:space="preserve">As a small business, e-Sci made a decision to submit proposal and prototype for only </w:t>
+      </w:r>
+      <w:r>
+        <w:rPr>
+          <w:b/>
+        </w:rPr>
+        <w:t>Pool Two – Development</w:t>
+      </w:r>
+      <w:r>
+        <w:t>. However, the reviewers of this proposal will notice that we have presented a holistic approach of agile development methodology starting from user stories, analysis, design, development and deployment.</w:t>
+      </w:r>
     </w:p>
     <w:p>
       <w:pPr>
@@ -1845,11 +1868,11 @@
       <w:pPr>
         <w:pStyle w:val="ProposalStyle"/>
       </w:pPr>
-      <w:bookmarkStart w:id="1" w:name="_Toc424011575"/>
+      <w:bookmarkStart w:id="2" w:name="_Toc424033167"/>
       <w:r>
         <w:t>Project and Team Chartering for Agile Delivery Services</w:t>
       </w:r>
-      <w:bookmarkEnd w:id="1"/>
+      <w:bookmarkEnd w:id="2"/>
     </w:p>
     <w:p>
       <w:pPr>
@@ -2045,7 +2068,7 @@
         </w:rPr>
         <w:lastRenderedPageBreak/>
         <w:drawing>
-          <wp:inline distT="0" distB="0" distL="0" distR="0" wp14:anchorId="0AB427F9" wp14:editId="3C6E2917">
+          <wp:inline distT="0" distB="0" distL="0" distR="0" wp14:anchorId="12D8D479" wp14:editId="235BF083">
             <wp:extent cx="5673101" cy="7804150"/>
             <wp:effectExtent l="0" t="0" r="3810" b="6350"/>
             <wp:docPr id="2" name="Picture 2"/>
@@ -2195,7 +2218,7 @@
           <w:noProof/>
         </w:rPr>
         <w:drawing>
-          <wp:inline distT="0" distB="0" distL="0" distR="0" wp14:anchorId="692B2295" wp14:editId="36DA960E">
+          <wp:inline distT="0" distB="0" distL="0" distR="0" wp14:anchorId="1926A12B" wp14:editId="7A019E59">
             <wp:extent cx="5943600" cy="4438650"/>
             <wp:effectExtent l="0" t="0" r="0" b="0"/>
             <wp:docPr id="7" name="Picture 7"/>
@@ -2359,12 +2382,12 @@
       <w:pPr>
         <w:pStyle w:val="ProposalStyle"/>
       </w:pPr>
-      <w:bookmarkStart w:id="2" w:name="_Toc424011576"/>
+      <w:bookmarkStart w:id="3" w:name="_Toc424033168"/>
       <w:r>
         <w:lastRenderedPageBreak/>
         <w:t>Project Kick-off and Chartering</w:t>
       </w:r>
-      <w:bookmarkEnd w:id="2"/>
+      <w:bookmarkEnd w:id="3"/>
     </w:p>
     <w:p>
       <w:pPr>
@@ -2386,7 +2409,7 @@
           <w:noProof/>
         </w:rPr>
         <w:drawing>
-          <wp:inline distT="0" distB="0" distL="0" distR="0" wp14:anchorId="7ABB6E73" wp14:editId="03892A0B">
+          <wp:inline distT="0" distB="0" distL="0" distR="0" wp14:anchorId="2B24B139" wp14:editId="39AF98F8">
             <wp:extent cx="5562600" cy="3147980"/>
             <wp:effectExtent l="0" t="0" r="0" b="0"/>
             <wp:docPr id="9" name="Picture 9"/>
@@ -2515,7 +2538,7 @@
           <w:noProof/>
         </w:rPr>
         <w:drawing>
-          <wp:inline distT="0" distB="0" distL="0" distR="0" wp14:anchorId="401E89A4" wp14:editId="6E932168">
+          <wp:inline distT="0" distB="0" distL="0" distR="0" wp14:anchorId="208C43F4" wp14:editId="4017A3A9">
             <wp:extent cx="5562600" cy="3128963"/>
             <wp:effectExtent l="0" t="0" r="0" b="0"/>
             <wp:docPr id="11" name="Picture 11"/>
@@ -2680,7 +2703,7 @@
           <w:noProof/>
         </w:rPr>
         <w:drawing>
-          <wp:inline distT="0" distB="0" distL="0" distR="0" wp14:anchorId="1D7581E7" wp14:editId="40053CC8">
+          <wp:inline distT="0" distB="0" distL="0" distR="0" wp14:anchorId="65EE50D3" wp14:editId="029FA4F8">
             <wp:extent cx="5014267" cy="6314440"/>
             <wp:effectExtent l="0" t="0" r="0" b="0"/>
             <wp:docPr id="12" name="Picture 12"/>
@@ -3102,11 +3125,11 @@
       <w:pPr>
         <w:pStyle w:val="ProposalStyle"/>
       </w:pPr>
-      <w:bookmarkStart w:id="3" w:name="_Toc424011577"/>
+      <w:bookmarkStart w:id="4" w:name="_Toc424033169"/>
       <w:r>
         <w:t>Release Planning</w:t>
       </w:r>
-      <w:bookmarkEnd w:id="3"/>
+      <w:bookmarkEnd w:id="4"/>
     </w:p>
     <w:p>
       <w:pPr>
@@ -3138,8 +3161,6 @@
       <w:pPr>
         <w:jc w:val="both"/>
       </w:pPr>
-      <w:bookmarkStart w:id="4" w:name="_GoBack"/>
-      <w:bookmarkEnd w:id="4"/>
     </w:p>
     <w:p>
       <w:pPr>
@@ -3599,7 +3620,7 @@
         </w:rPr>
         <w:lastRenderedPageBreak/>
         <w:drawing>
-          <wp:inline distT="0" distB="0" distL="0" distR="0" wp14:anchorId="23F99189" wp14:editId="3850F62F">
+          <wp:inline distT="0" distB="0" distL="0" distR="0" wp14:anchorId="41886A4D" wp14:editId="2962EC42">
             <wp:extent cx="5575842" cy="7143750"/>
             <wp:effectExtent l="0" t="0" r="6350" b="0"/>
             <wp:docPr id="13" name="Picture 13"/>
@@ -3727,7 +3748,7 @@
       <w:pPr>
         <w:pStyle w:val="ProposalStyle"/>
       </w:pPr>
-      <w:bookmarkStart w:id="5" w:name="_Toc424011578"/>
+      <w:bookmarkStart w:id="5" w:name="_Toc424033170"/>
       <w:r>
         <w:lastRenderedPageBreak/>
         <w:t>Sprint Planning and Backlog Story Grooming.</w:t>
@@ -3756,6 +3777,276 @@
         <w:jc w:val="both"/>
       </w:pPr>
       <w:r>
+        <w:t>We used the free version of tool Axure and an open source HTML editor Brackets to do wireframes and user interface design.</w:t>
+      </w:r>
+    </w:p>
+    <w:p>
+      <w:pPr>
+        <w:keepNext/>
+        <w:jc w:val="both"/>
+      </w:pPr>
+      <w:r>
+        <w:rPr>
+          <w:noProof/>
+        </w:rPr>
+        <w:drawing>
+          <wp:inline distT="0" distB="0" distL="0" distR="0" wp14:anchorId="763F4558" wp14:editId="74543E3F">
+            <wp:extent cx="5943600" cy="3343275"/>
+            <wp:effectExtent l="0" t="0" r="0" b="9525"/>
+            <wp:docPr id="5" name="Picture 5"/>
+            <wp:cNvGraphicFramePr>
+              <a:graphicFrameLocks xmlns:a="http://schemas.openxmlformats.org/drawingml/2006/main" noChangeAspect="1"/>
+            </wp:cNvGraphicFramePr>
+            <a:graphic xmlns:a="http://schemas.openxmlformats.org/drawingml/2006/main">
+              <a:graphicData uri="http://schemas.openxmlformats.org/drawingml/2006/picture">
+                <pic:pic xmlns:pic="http://schemas.openxmlformats.org/drawingml/2006/picture">
+                  <pic:nvPicPr>
+                    <pic:cNvPr id="1" name=""/>
+                    <pic:cNvPicPr/>
+                  </pic:nvPicPr>
+                  <pic:blipFill>
+                    <a:blip r:embed="rId17"/>
+                    <a:stretch>
+                      <a:fillRect/>
+                    </a:stretch>
+                  </pic:blipFill>
+                  <pic:spPr>
+                    <a:xfrm>
+                      <a:off x="0" y="0"/>
+                      <a:ext cx="5943600" cy="3343275"/>
+                    </a:xfrm>
+                    <a:prstGeom prst="rect">
+                      <a:avLst/>
+                    </a:prstGeom>
+                  </pic:spPr>
+                </pic:pic>
+              </a:graphicData>
+            </a:graphic>
+          </wp:inline>
+        </w:drawing>
+      </w:r>
+    </w:p>
+    <w:p>
+      <w:pPr>
+        <w:pStyle w:val="Caption"/>
+        <w:jc w:val="center"/>
+        <w:rPr>
+          <w:b/>
+          <w:i w:val="0"/>
+          <w:color w:val="auto"/>
+          <w:sz w:val="22"/>
+        </w:rPr>
+      </w:pPr>
+      <w:r>
+        <w:rPr>
+          <w:b/>
+          <w:i w:val="0"/>
+          <w:color w:val="auto"/>
+          <w:sz w:val="22"/>
+        </w:rPr>
+        <w:t xml:space="preserve">Figure </w:t>
+      </w:r>
+      <w:r>
+        <w:rPr>
+          <w:b/>
+          <w:i w:val="0"/>
+          <w:color w:val="auto"/>
+          <w:sz w:val="22"/>
+        </w:rPr>
+        <w:fldChar w:fldCharType="begin"/>
+      </w:r>
+      <w:r>
+        <w:rPr>
+          <w:b/>
+          <w:i w:val="0"/>
+          <w:color w:val="auto"/>
+          <w:sz w:val="22"/>
+        </w:rPr>
+        <w:instrText xml:space="preserve"> SEQ Figure \* ARABIC </w:instrText>
+      </w:r>
+      <w:r>
+        <w:rPr>
+          <w:b/>
+          <w:i w:val="0"/>
+          <w:color w:val="auto"/>
+          <w:sz w:val="22"/>
+        </w:rPr>
+        <w:fldChar w:fldCharType="separate"/>
+      </w:r>
+      <w:r>
+        <w:rPr>
+          <w:b/>
+          <w:i w:val="0"/>
+          <w:noProof/>
+          <w:color w:val="auto"/>
+          <w:sz w:val="22"/>
+        </w:rPr>
+        <w:t>7</w:t>
+      </w:r>
+      <w:r>
+        <w:rPr>
+          <w:b/>
+          <w:i w:val="0"/>
+          <w:color w:val="auto"/>
+          <w:sz w:val="22"/>
+        </w:rPr>
+        <w:fldChar w:fldCharType="end"/>
+      </w:r>
+      <w:r>
+        <w:rPr>
+          <w:b/>
+          <w:i w:val="0"/>
+          <w:color w:val="auto"/>
+          <w:sz w:val="22"/>
+        </w:rPr>
+        <w:t>. Creating Wireframes</w:t>
+      </w:r>
+    </w:p>
+    <w:p>
+      <w:pPr>
+        <w:jc w:val="both"/>
+      </w:pPr>
+    </w:p>
+    <w:p>
+      <w:pPr>
+        <w:keepNext/>
+        <w:jc w:val="both"/>
+      </w:pPr>
+      <w:r>
+        <w:rPr>
+          <w:noProof/>
+        </w:rPr>
+        <w:lastRenderedPageBreak/>
+        <w:drawing>
+          <wp:inline distT="0" distB="0" distL="0" distR="0" wp14:anchorId="231E6BD0" wp14:editId="611ADF74">
+            <wp:extent cx="5943600" cy="3155950"/>
+            <wp:effectExtent l="0" t="0" r="0" b="6350"/>
+            <wp:docPr id="8" name="Picture 8"/>
+            <wp:cNvGraphicFramePr>
+              <a:graphicFrameLocks xmlns:a="http://schemas.openxmlformats.org/drawingml/2006/main" noChangeAspect="1"/>
+            </wp:cNvGraphicFramePr>
+            <a:graphic xmlns:a="http://schemas.openxmlformats.org/drawingml/2006/main">
+              <a:graphicData uri="http://schemas.openxmlformats.org/drawingml/2006/picture">
+                <pic:pic xmlns:pic="http://schemas.openxmlformats.org/drawingml/2006/picture">
+                  <pic:nvPicPr>
+                    <pic:cNvPr id="1" name=""/>
+                    <pic:cNvPicPr/>
+                  </pic:nvPicPr>
+                  <pic:blipFill rotWithShape="1">
+                    <a:blip r:embed="rId18"/>
+                    <a:srcRect b="5603"/>
+                    <a:stretch/>
+                  </pic:blipFill>
+                  <pic:spPr bwMode="auto">
+                    <a:xfrm>
+                      <a:off x="0" y="0"/>
+                      <a:ext cx="5943600" cy="3155950"/>
+                    </a:xfrm>
+                    <a:prstGeom prst="rect">
+                      <a:avLst/>
+                    </a:prstGeom>
+                    <a:ln>
+                      <a:noFill/>
+                    </a:ln>
+                    <a:extLst>
+                      <a:ext uri="{53640926-AAD7-44D8-BBD7-CCE9431645EC}">
+                        <a14:shadowObscured xmlns:a14="http://schemas.microsoft.com/office/drawing/2010/main"/>
+                      </a:ext>
+                    </a:extLst>
+                  </pic:spPr>
+                </pic:pic>
+              </a:graphicData>
+            </a:graphic>
+          </wp:inline>
+        </w:drawing>
+      </w:r>
+    </w:p>
+    <w:p>
+      <w:pPr>
+        <w:pStyle w:val="Caption"/>
+        <w:jc w:val="center"/>
+        <w:rPr>
+          <w:b/>
+          <w:i w:val="0"/>
+          <w:color w:val="auto"/>
+          <w:sz w:val="22"/>
+        </w:rPr>
+      </w:pPr>
+      <w:r>
+        <w:rPr>
+          <w:b/>
+          <w:i w:val="0"/>
+          <w:color w:val="auto"/>
+          <w:sz w:val="22"/>
+        </w:rPr>
+        <w:t xml:space="preserve">Figure </w:t>
+      </w:r>
+      <w:r>
+        <w:rPr>
+          <w:b/>
+          <w:i w:val="0"/>
+          <w:color w:val="auto"/>
+          <w:sz w:val="22"/>
+        </w:rPr>
+        <w:fldChar w:fldCharType="begin"/>
+      </w:r>
+      <w:r>
+        <w:rPr>
+          <w:b/>
+          <w:i w:val="0"/>
+          <w:color w:val="auto"/>
+          <w:sz w:val="22"/>
+        </w:rPr>
+        <w:instrText xml:space="preserve"> SEQ Figure \* ARABIC </w:instrText>
+      </w:r>
+      <w:r>
+        <w:rPr>
+          <w:b/>
+          <w:i w:val="0"/>
+          <w:color w:val="auto"/>
+          <w:sz w:val="22"/>
+        </w:rPr>
+        <w:fldChar w:fldCharType="separate"/>
+      </w:r>
+      <w:r>
+        <w:rPr>
+          <w:b/>
+          <w:i w:val="0"/>
+          <w:noProof/>
+          <w:color w:val="auto"/>
+          <w:sz w:val="22"/>
+        </w:rPr>
+        <w:t>8</w:t>
+      </w:r>
+      <w:r>
+        <w:rPr>
+          <w:b/>
+          <w:i w:val="0"/>
+          <w:color w:val="auto"/>
+          <w:sz w:val="22"/>
+        </w:rPr>
+        <w:fldChar w:fldCharType="end"/>
+      </w:r>
+      <w:r>
+        <w:rPr>
+          <w:b/>
+          <w:i w:val="0"/>
+          <w:color w:val="auto"/>
+          <w:sz w:val="22"/>
+        </w:rPr>
+        <w:t>. Open-Source HTML Editor - Brackets</w:t>
+      </w:r>
+    </w:p>
+    <w:p>
+      <w:pPr>
+        <w:jc w:val="both"/>
+      </w:pPr>
+    </w:p>
+    <w:p>
+      <w:pPr>
+        <w:jc w:val="both"/>
+      </w:pPr>
+      <w:r>
         <w:rPr>
           <w:b/>
         </w:rPr>
@@ -3777,6 +4068,9 @@
         <w:jc w:val="both"/>
       </w:pPr>
       <w:r>
+        <w:rPr>
+          <w:noProof/>
+        </w:rPr>
         <w:lastRenderedPageBreak/>
         <w:drawing>
           <wp:inline distT="0" distB="0" distL="0" distR="0" wp14:anchorId="0505B378" wp14:editId="46C2B625">
@@ -3796,7 +4090,7 @@
                     </pic:cNvPicPr>
                   </pic:nvPicPr>
                   <pic:blipFill>
-                    <a:blip r:embed="rId17" cstate="print">
+                    <a:blip r:embed="rId19" cstate="print">
                       <a:extLst>
                         <a:ext uri="{28A0092B-C50C-407E-A947-70E740481C1C}">
                           <a14:useLocalDpi xmlns:a14="http://schemas.microsoft.com/office/drawing/2010/main" val="0"/>
@@ -3884,7 +4178,7 @@
           <w:color w:val="auto"/>
           <w:sz w:val="22"/>
         </w:rPr>
-        <w:t>7</w:t>
+        <w:t>9</w:t>
       </w:r>
       <w:r>
         <w:rPr>
@@ -3943,6 +4237,9 @@
         <w:jc w:val="both"/>
       </w:pPr>
       <w:r>
+        <w:rPr>
+          <w:noProof/>
+        </w:rPr>
         <w:lastRenderedPageBreak/>
         <w:drawing>
           <wp:inline distT="0" distB="0" distL="0" distR="0" wp14:anchorId="006F254D" wp14:editId="42F6BA10">
@@ -3960,7 +4257,7 @@
                     <pic:cNvPicPr/>
                   </pic:nvPicPr>
                   <pic:blipFill rotWithShape="1">
-                    <a:blip r:embed="rId18"/>
+                    <a:blip r:embed="rId20"/>
                     <a:srcRect t="12346" r="17201" b="35993"/>
                     <a:stretch/>
                   </pic:blipFill>
@@ -4044,7 +4341,7 @@
           <w:color w:val="auto"/>
           <w:sz w:val="22"/>
         </w:rPr>
-        <w:t>8</w:t>
+        <w:t>10</w:t>
       </w:r>
       <w:r>
         <w:rPr>
@@ -5233,7 +5530,7 @@
 </file>
 
 <file path=customXml/itemProps1.xml><?xml version="1.0" encoding="utf-8"?>
-<ds:datastoreItem xmlns:ds="http://schemas.openxmlformats.org/officeDocument/2006/customXml" ds:itemID="{F8E23949-E88B-4550-80DD-C09D571B933C}">
+<ds:datastoreItem xmlns:ds="http://schemas.openxmlformats.org/officeDocument/2006/customXml" ds:itemID="{18201785-C31A-43DB-A588-413517A90EBD}">
   <ds:schemaRefs>
     <ds:schemaRef ds:uri="http://schemas.openxmlformats.org/officeDocument/2006/bibliography"/>
   </ds:schemaRefs>

</xml_diff>